<commit_message>
descripcion listo con referencias
</commit_message>
<xml_diff>
--- a/Documents/Documentacion/Asignación de Perfiles.docx
+++ b/Documents/Documentacion/Asignación de Perfiles.docx
@@ -1,6 +1,6 @@
 
 <file path=word/document.xml><?xml version="1.0" encoding="utf-8"?>
-<w:document xmlns:wpc="http://schemas.microsoft.com/office/word/2010/wordprocessingCanvas" xmlns:mc="http://schemas.openxmlformats.org/markup-compatibility/2006" xmlns:o="urn:schemas-microsoft-com:office:office" xmlns:r="http://schemas.openxmlformats.org/officeDocument/2006/relationships" xmlns:m="http://schemas.openxmlformats.org/officeDocument/2006/math" xmlns:v="urn:schemas-microsoft-com:vml" xmlns:wp14="http://schemas.microsoft.com/office/word/2010/wordprocessingDrawing" xmlns:wp="http://schemas.openxmlformats.org/drawingml/2006/wordprocessingDrawing" xmlns:w10="urn:schemas-microsoft-com:office:word" xmlns:w="http://schemas.openxmlformats.org/wordprocessingml/2006/main" xmlns:w14="http://schemas.microsoft.com/office/word/2010/wordml" xmlns:w15="http://schemas.microsoft.com/office/word/2012/wordml" xmlns:wpg="http://schemas.microsoft.com/office/word/2010/wordprocessingGroup" xmlns:wpi="http://schemas.microsoft.com/office/word/2010/wordprocessingInk" xmlns:wne="http://schemas.microsoft.com/office/word/2006/wordml" xmlns:wps="http://schemas.microsoft.com/office/word/2010/wordprocessingShape" mc:Ignorable="w14 w15 wp14">
+<w:document xmlns:wpc="http://schemas.microsoft.com/office/word/2010/wordprocessingCanvas" xmlns:cx="http://schemas.microsoft.com/office/drawing/2014/chartex" xmlns:cx1="http://schemas.microsoft.com/office/drawing/2015/9/8/chartex" xmlns:cx2="http://schemas.microsoft.com/office/drawing/2015/10/21/chartex" xmlns:cx3="http://schemas.microsoft.com/office/drawing/2016/5/9/chartex" xmlns:cx4="http://schemas.microsoft.com/office/drawing/2016/5/10/chartex" xmlns:cx5="http://schemas.microsoft.com/office/drawing/2016/5/11/chartex" xmlns:cx6="http://schemas.microsoft.com/office/drawing/2016/5/12/chartex" xmlns:cx7="http://schemas.microsoft.com/office/drawing/2016/5/13/chartex" xmlns:cx8="http://schemas.microsoft.com/office/drawing/2016/5/14/chartex" xmlns:mc="http://schemas.openxmlformats.org/markup-compatibility/2006" xmlns:aink="http://schemas.microsoft.com/office/drawing/2016/ink" xmlns:am3d="http://schemas.microsoft.com/office/drawing/2017/model3d" xmlns:o="urn:schemas-microsoft-com:office:office" xmlns:r="http://schemas.openxmlformats.org/officeDocument/2006/relationships" xmlns:m="http://schemas.openxmlformats.org/officeDocument/2006/math" xmlns:v="urn:schemas-microsoft-com:vml" xmlns:wp14="http://schemas.microsoft.com/office/word/2010/wordprocessingDrawing" xmlns:wp="http://schemas.openxmlformats.org/drawingml/2006/wordprocessingDrawing" xmlns:w10="urn:schemas-microsoft-com:office:word" xmlns:w="http://schemas.openxmlformats.org/wordprocessingml/2006/main" xmlns:w14="http://schemas.microsoft.com/office/word/2010/wordml" xmlns:w15="http://schemas.microsoft.com/office/word/2012/wordml" xmlns:w16cid="http://schemas.microsoft.com/office/word/2016/wordml/cid" xmlns:w16se="http://schemas.microsoft.com/office/word/2015/wordml/symex" xmlns:wpg="http://schemas.microsoft.com/office/word/2010/wordprocessingGroup" xmlns:wpi="http://schemas.microsoft.com/office/word/2010/wordprocessingInk" xmlns:wne="http://schemas.microsoft.com/office/word/2006/wordml" xmlns:wps="http://schemas.microsoft.com/office/word/2010/wordprocessingShape" mc:Ignorable="w14 w15 w16se w16cid wp14">
   <w:body>
     <w:p>
       <w:pPr>
@@ -214,8 +214,13 @@
           </w:tcPr>
           <w:p>
             <w:r>
-              <w:t>Lizet Jiménez Rodriguez</w:t>
-            </w:r>
+              <w:t xml:space="preserve">Lizet Jiménez </w:t>
+            </w:r>
+            <w:proofErr w:type="spellStart"/>
+            <w:r>
+              <w:t>Rodriguez</w:t>
+            </w:r>
+            <w:proofErr w:type="spellEnd"/>
           </w:p>
         </w:tc>
         <w:tc>
@@ -375,11 +380,19 @@
                 <w:lang w:val="en-CA"/>
               </w:rPr>
             </w:pPr>
+            <w:proofErr w:type="spellStart"/>
             <w:r>
               <w:rPr>
                 <w:lang w:val="en-CA"/>
               </w:rPr>
-              <w:t>Postgets SQL</w:t>
+              <w:t>Postgets</w:t>
+            </w:r>
+            <w:proofErr w:type="spellEnd"/>
+            <w:r>
+              <w:rPr>
+                <w:lang w:val="en-CA"/>
+              </w:rPr>
+              <w:t xml:space="preserve"> SQL</w:t>
             </w:r>
           </w:p>
           <w:p>
@@ -486,19 +499,28 @@
             <w:tcW w:w="2400" w:type="dxa"/>
           </w:tcPr>
           <w:p>
+            <w:proofErr w:type="spellStart"/>
             <w:r>
               <w:t>Blender</w:t>
             </w:r>
-          </w:p>
-          <w:p>
-            <w:r>
-              <w:t>Ps c6</w:t>
-            </w:r>
-          </w:p>
-          <w:p>
+            <w:proofErr w:type="spellEnd"/>
+          </w:p>
+          <w:p>
+            <w:proofErr w:type="spellStart"/>
+            <w:r>
+              <w:t>Ps</w:t>
+            </w:r>
+            <w:proofErr w:type="spellEnd"/>
+            <w:r>
+              <w:t xml:space="preserve"> c6</w:t>
+            </w:r>
+          </w:p>
+          <w:p>
+            <w:proofErr w:type="spellStart"/>
             <w:r>
               <w:t>Sketchup</w:t>
             </w:r>
+            <w:proofErr w:type="spellEnd"/>
           </w:p>
         </w:tc>
       </w:tr>
@@ -509,7 +531,15 @@
           </w:tcPr>
           <w:p>
             <w:r>
-              <w:t xml:space="preserve">Lizet Jiménez Rodriguez </w:t>
+              <w:t xml:space="preserve">Lizet Jiménez </w:t>
+            </w:r>
+            <w:proofErr w:type="spellStart"/>
+            <w:r>
+              <w:t>Rodriguez</w:t>
+            </w:r>
+            <w:proofErr w:type="spellEnd"/>
+            <w:r>
+              <w:t xml:space="preserve"> </w:t>
             </w:r>
           </w:p>
         </w:tc>
@@ -665,9 +695,11 @@
             </w:r>
           </w:p>
           <w:p>
+            <w:proofErr w:type="spellStart"/>
             <w:r>
               <w:t>PCLamb</w:t>
             </w:r>
+            <w:proofErr w:type="spellEnd"/>
           </w:p>
           <w:p>
             <w:r>
@@ -3242,8 +3274,17 @@
                 <w:rFonts w:ascii="Arial" w:hAnsi="Arial" w:cs="Arial"/>
                 <w:sz w:val="20"/>
               </w:rPr>
-              <w:t>Aprender arduino</w:t>
-            </w:r>
+              <w:t xml:space="preserve">Aprender </w:t>
+            </w:r>
+            <w:proofErr w:type="spellStart"/>
+            <w:r>
+              <w:rPr>
+                <w:rFonts w:ascii="Arial" w:hAnsi="Arial" w:cs="Arial"/>
+                <w:sz w:val="20"/>
+              </w:rPr>
+              <w:t>arduino</w:t>
+            </w:r>
+            <w:proofErr w:type="spellEnd"/>
           </w:p>
         </w:tc>
         <w:tc>
@@ -3710,8 +3751,17 @@
                 <w:rFonts w:ascii="Arial" w:hAnsi="Arial" w:cs="Arial"/>
                 <w:sz w:val="20"/>
               </w:rPr>
-              <w:t>Conexión aplicación- arduino</w:t>
-            </w:r>
+              <w:t xml:space="preserve">Conexión aplicación- </w:t>
+            </w:r>
+            <w:proofErr w:type="spellStart"/>
+            <w:r>
+              <w:rPr>
+                <w:rFonts w:ascii="Arial" w:hAnsi="Arial" w:cs="Arial"/>
+                <w:sz w:val="20"/>
+              </w:rPr>
+              <w:t>arduino</w:t>
+            </w:r>
+            <w:proofErr w:type="spellEnd"/>
           </w:p>
         </w:tc>
         <w:tc>
@@ -3945,8 +3995,17 @@
                 <w:rFonts w:ascii="Arial" w:hAnsi="Arial" w:cs="Arial"/>
                 <w:sz w:val="20"/>
               </w:rPr>
-              <w:t>Enviar notificaciones sms</w:t>
-            </w:r>
+              <w:t xml:space="preserve">Enviar notificaciones </w:t>
+            </w:r>
+            <w:proofErr w:type="spellStart"/>
+            <w:r>
+              <w:rPr>
+                <w:rFonts w:ascii="Arial" w:hAnsi="Arial" w:cs="Arial"/>
+                <w:sz w:val="20"/>
+              </w:rPr>
+              <w:t>sms</w:t>
+            </w:r>
+            <w:proofErr w:type="spellEnd"/>
           </w:p>
         </w:tc>
         <w:tc>
@@ -4708,10 +4767,175 @@
       <w:r>
         <w:rPr>
           <w:rFonts w:ascii="Arial" w:hAnsi="Arial" w:cs="Arial"/>
-          <w:sz w:val="20"/>
+          <w:noProof/>
+          <w:sz w:val="24"/>
           <w:lang w:val="es-ES"/>
         </w:rPr>
-        <w:t>Tabla 1.2 Asignación de actividades</w:t>
+        <mc:AlternateContent>
+          <mc:Choice Requires="wps">
+            <w:drawing>
+              <wp:anchor distT="0" distB="0" distL="114300" distR="114300" simplePos="0" relativeHeight="251666432" behindDoc="0" locked="0" layoutInCell="1" allowOverlap="1" wp14:anchorId="3BC0DAF7" wp14:editId="432EE939">
+                <wp:simplePos x="0" y="0"/>
+                <wp:positionH relativeFrom="margin">
+                  <wp:align>center</wp:align>
+                </wp:positionH>
+                <wp:positionV relativeFrom="paragraph">
+                  <wp:posOffset>160655</wp:posOffset>
+                </wp:positionV>
+                <wp:extent cx="2263367" cy="316872"/>
+                <wp:effectExtent l="0" t="0" r="0" b="6985"/>
+                <wp:wrapNone/>
+                <wp:docPr id="20" name="Cuadro de texto 20"/>
+                <wp:cNvGraphicFramePr/>
+                <a:graphic xmlns:a="http://schemas.openxmlformats.org/drawingml/2006/main">
+                  <a:graphicData uri="http://schemas.microsoft.com/office/word/2010/wordprocessingShape">
+                    <wps:wsp>
+                      <wps:cNvSpPr txBox="1"/>
+                      <wps:spPr>
+                        <a:xfrm>
+                          <a:off x="0" y="0"/>
+                          <a:ext cx="2263367" cy="316872"/>
+                        </a:xfrm>
+                        <a:prstGeom prst="rect">
+                          <a:avLst/>
+                        </a:prstGeom>
+                        <a:noFill/>
+                        <a:ln w="6350">
+                          <a:noFill/>
+                        </a:ln>
+                      </wps:spPr>
+                      <wps:txbx>
+                        <w:txbxContent>
+                          <w:p>
+                            <w:pPr>
+                              <w:rPr>
+                                <w:rFonts w:ascii="Arial" w:hAnsi="Arial" w:cs="Arial"/>
+                                <w:sz w:val="20"/>
+                              </w:rPr>
+                            </w:pPr>
+                            <w:r>
+                              <w:rPr>
+                                <w:rFonts w:ascii="Arial" w:hAnsi="Arial" w:cs="Arial"/>
+                                <w:b/>
+                                <w:sz w:val="20"/>
+                              </w:rPr>
+                              <w:t>Tabla</w:t>
+                            </w:r>
+                            <w:r>
+                              <w:rPr>
+                                <w:rFonts w:ascii="Arial" w:hAnsi="Arial" w:cs="Arial"/>
+                                <w:b/>
+                                <w:sz w:val="20"/>
+                              </w:rPr>
+                              <w:t xml:space="preserve"> 1.</w:t>
+                            </w:r>
+                            <w:r>
+                              <w:rPr>
+                                <w:rFonts w:ascii="Arial" w:hAnsi="Arial" w:cs="Arial"/>
+                                <w:b/>
+                                <w:sz w:val="20"/>
+                              </w:rPr>
+                              <w:t>2</w:t>
+                            </w:r>
+                            <w:r>
+                              <w:rPr>
+                                <w:rFonts w:ascii="Arial" w:hAnsi="Arial" w:cs="Arial"/>
+                                <w:sz w:val="20"/>
+                              </w:rPr>
+                              <w:t xml:space="preserve"> </w:t>
+                            </w:r>
+                            <w:r>
+                              <w:rPr>
+                                <w:rFonts w:ascii="Arial" w:hAnsi="Arial" w:cs="Arial"/>
+                                <w:sz w:val="20"/>
+                                <w:lang w:val="es-ES"/>
+                              </w:rPr>
+                              <w:t>Asignación de actividades</w:t>
+                            </w:r>
+                          </w:p>
+                        </w:txbxContent>
+                      </wps:txbx>
+                      <wps:bodyPr rot="0" spcFirstLastPara="0" vertOverflow="overflow" horzOverflow="overflow" vert="horz" wrap="square" lIns="91440" tIns="45720" rIns="91440" bIns="45720" numCol="1" spcCol="0" rtlCol="0" fromWordArt="0" anchor="t" anchorCtr="0" forceAA="0" compatLnSpc="1">
+                        <a:prstTxWarp prst="textNoShape">
+                          <a:avLst/>
+                        </a:prstTxWarp>
+                        <a:noAutofit/>
+                      </wps:bodyPr>
+                    </wps:wsp>
+                  </a:graphicData>
+                </a:graphic>
+                <wp14:sizeRelH relativeFrom="margin">
+                  <wp14:pctWidth>0</wp14:pctWidth>
+                </wp14:sizeRelH>
+                <wp14:sizeRelV relativeFrom="margin">
+                  <wp14:pctHeight>0</wp14:pctHeight>
+                </wp14:sizeRelV>
+              </wp:anchor>
+            </w:drawing>
+          </mc:Choice>
+          <mc:Fallback>
+            <w:pict>
+              <v:shapetype w14:anchorId="3BC0DAF7" id="_x0000_t202" coordsize="21600,21600" o:spt="202" path="m,l,21600r21600,l21600,xe">
+                <v:stroke joinstyle="miter"/>
+                <v:path gradientshapeok="t" o:connecttype="rect"/>
+              </v:shapetype>
+              <v:shape id="Cuadro de texto 20" o:spid="_x0000_s1026" type="#_x0000_t202" style="position:absolute;left:0;text-align:left;margin-left:0;margin-top:12.65pt;width:178.2pt;height:24.95pt;z-index:251666432;visibility:visible;mso-wrap-style:square;mso-width-percent:0;mso-height-percent:0;mso-wrap-distance-left:9pt;mso-wrap-distance-top:0;mso-wrap-distance-right:9pt;mso-wrap-distance-bottom:0;mso-position-horizontal:center;mso-position-horizontal-relative:margin;mso-position-vertical:absolute;mso-position-vertical-relative:text;mso-width-percent:0;mso-height-percent:0;mso-width-relative:margin;mso-height-relative:margin;v-text-anchor:top" o:gfxdata="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" filled="f" stroked="f" strokeweight=".5pt">
+                <v:textbox>
+                  <w:txbxContent>
+                    <w:p>
+                      <w:pPr>
+                        <w:rPr>
+                          <w:rFonts w:ascii="Arial" w:hAnsi="Arial" w:cs="Arial"/>
+                          <w:sz w:val="20"/>
+                        </w:rPr>
+                      </w:pPr>
+                      <w:r>
+                        <w:rPr>
+                          <w:rFonts w:ascii="Arial" w:hAnsi="Arial" w:cs="Arial"/>
+                          <w:b/>
+                          <w:sz w:val="20"/>
+                        </w:rPr>
+                        <w:t>Tabla</w:t>
+                      </w:r>
+                      <w:r>
+                        <w:rPr>
+                          <w:rFonts w:ascii="Arial" w:hAnsi="Arial" w:cs="Arial"/>
+                          <w:b/>
+                          <w:sz w:val="20"/>
+                        </w:rPr>
+                        <w:t xml:space="preserve"> 1.</w:t>
+                      </w:r>
+                      <w:r>
+                        <w:rPr>
+                          <w:rFonts w:ascii="Arial" w:hAnsi="Arial" w:cs="Arial"/>
+                          <w:b/>
+                          <w:sz w:val="20"/>
+                        </w:rPr>
+                        <w:t>2</w:t>
+                      </w:r>
+                      <w:r>
+                        <w:rPr>
+                          <w:rFonts w:ascii="Arial" w:hAnsi="Arial" w:cs="Arial"/>
+                          <w:sz w:val="20"/>
+                        </w:rPr>
+                        <w:t xml:space="preserve"> </w:t>
+                      </w:r>
+                      <w:r>
+                        <w:rPr>
+                          <w:rFonts w:ascii="Arial" w:hAnsi="Arial" w:cs="Arial"/>
+                          <w:sz w:val="20"/>
+                          <w:lang w:val="es-ES"/>
+                        </w:rPr>
+                        <w:t>Asignación de actividades</w:t>
+                      </w:r>
+                    </w:p>
+                  </w:txbxContent>
+                </v:textbox>
+                <w10:wrap anchorx="margin"/>
+              </v:shape>
+            </w:pict>
+          </mc:Fallback>
+        </mc:AlternateContent>
       </w:r>
     </w:p>
     <w:p>
@@ -4851,8 +5075,6 @@
         </w:rPr>
         <w:t xml:space="preserve"> (Ver Tabla 1.3)</w:t>
       </w:r>
-      <w:bookmarkStart w:id="0" w:name="_GoBack"/>
-      <w:bookmarkEnd w:id="0"/>
     </w:p>
     <w:tbl>
       <w:tblPr>
@@ -9454,7 +9676,14 @@
                 <w:rFonts w:ascii="Arial" w:hAnsi="Arial" w:cs="Arial"/>
                 <w:sz w:val="20"/>
               </w:rPr>
-              <w:t>Aprender arduino</w:t>
+              <w:t xml:space="preserve">Aprender </w:t>
+            </w:r>
+            <w:r>
+              <w:rPr>
+                <w:rFonts w:ascii="Arial" w:hAnsi="Arial" w:cs="Arial"/>
+                <w:sz w:val="20"/>
+              </w:rPr>
+              <w:t>Arduino</w:t>
             </w:r>
           </w:p>
         </w:tc>
@@ -10348,7 +10577,14 @@
                 <w:rFonts w:ascii="Arial" w:hAnsi="Arial" w:cs="Arial"/>
                 <w:sz w:val="20"/>
               </w:rPr>
-              <w:t>Conexión aplicación- arduino</w:t>
+              <w:t xml:space="preserve">Conexión aplicación- </w:t>
+            </w:r>
+            <w:r>
+              <w:rPr>
+                <w:rFonts w:ascii="Arial" w:hAnsi="Arial" w:cs="Arial"/>
+                <w:sz w:val="20"/>
+              </w:rPr>
+              <w:t>Arduino</w:t>
             </w:r>
           </w:p>
         </w:tc>
@@ -10795,7 +11031,14 @@
                 <w:rFonts w:ascii="Arial" w:hAnsi="Arial" w:cs="Arial"/>
                 <w:sz w:val="20"/>
               </w:rPr>
-              <w:t>Enviar notificaciones sms</w:t>
+              <w:t xml:space="preserve">Enviar notificaciones </w:t>
+            </w:r>
+            <w:r>
+              <w:rPr>
+                <w:rFonts w:ascii="Arial" w:hAnsi="Arial" w:cs="Arial"/>
+                <w:sz w:val="20"/>
+              </w:rPr>
+              <w:t>SMS</w:t>
             </w:r>
           </w:p>
         </w:tc>
@@ -12271,10 +12514,337 @@
       <w:r>
         <w:rPr>
           <w:rFonts w:ascii="Arial" w:hAnsi="Arial" w:cs="Arial"/>
+          <w:noProof/>
+          <w:sz w:val="24"/>
+          <w:lang w:val="es-ES"/>
+        </w:rPr>
+        <mc:AlternateContent>
+          <mc:Choice Requires="wps">
+            <w:drawing>
+              <wp:anchor distT="0" distB="0" distL="114300" distR="114300" simplePos="0" relativeHeight="251664384" behindDoc="0" locked="0" layoutInCell="1" allowOverlap="1" wp14:anchorId="4AB1BB6A" wp14:editId="6A634A65">
+                <wp:simplePos x="0" y="0"/>
+                <wp:positionH relativeFrom="margin">
+                  <wp:align>center</wp:align>
+                </wp:positionH>
+                <wp:positionV relativeFrom="paragraph">
+                  <wp:posOffset>7414424</wp:posOffset>
+                </wp:positionV>
+                <wp:extent cx="1910281" cy="316872"/>
+                <wp:effectExtent l="0" t="0" r="0" b="6985"/>
+                <wp:wrapNone/>
+                <wp:docPr id="19" name="Cuadro de texto 19"/>
+                <wp:cNvGraphicFramePr/>
+                <a:graphic xmlns:a="http://schemas.openxmlformats.org/drawingml/2006/main">
+                  <a:graphicData uri="http://schemas.microsoft.com/office/word/2010/wordprocessingShape">
+                    <wps:wsp>
+                      <wps:cNvSpPr txBox="1"/>
+                      <wps:spPr>
+                        <a:xfrm>
+                          <a:off x="0" y="0"/>
+                          <a:ext cx="1910281" cy="316872"/>
+                        </a:xfrm>
+                        <a:prstGeom prst="rect">
+                          <a:avLst/>
+                        </a:prstGeom>
+                        <a:noFill/>
+                        <a:ln w="6350">
+                          <a:noFill/>
+                        </a:ln>
+                      </wps:spPr>
+                      <wps:txbx>
+                        <w:txbxContent>
+                          <w:p>
+                            <w:pPr>
+                              <w:rPr>
+                                <w:rFonts w:ascii="Arial" w:hAnsi="Arial" w:cs="Arial"/>
+                                <w:sz w:val="20"/>
+                              </w:rPr>
+                            </w:pPr>
+                            <w:r>
+                              <w:rPr>
+                                <w:rFonts w:ascii="Arial" w:hAnsi="Arial" w:cs="Arial"/>
+                                <w:b/>
+                                <w:sz w:val="20"/>
+                              </w:rPr>
+                              <w:t>Tabla</w:t>
+                            </w:r>
+                            <w:r>
+                              <w:rPr>
+                                <w:rFonts w:ascii="Arial" w:hAnsi="Arial" w:cs="Arial"/>
+                                <w:b/>
+                                <w:sz w:val="20"/>
+                              </w:rPr>
+                              <w:t xml:space="preserve"> 1.</w:t>
+                            </w:r>
+                            <w:r>
+                              <w:rPr>
+                                <w:rFonts w:ascii="Arial" w:hAnsi="Arial" w:cs="Arial"/>
+                                <w:b/>
+                                <w:sz w:val="20"/>
+                              </w:rPr>
+                              <w:t>3</w:t>
+                            </w:r>
+                            <w:r>
+                              <w:rPr>
+                                <w:rFonts w:ascii="Arial" w:hAnsi="Arial" w:cs="Arial"/>
+                                <w:sz w:val="20"/>
+                              </w:rPr>
+                              <w:t xml:space="preserve"> </w:t>
+                            </w:r>
+                            <w:r>
+                              <w:rPr>
+                                <w:rFonts w:ascii="Arial" w:hAnsi="Arial" w:cs="Arial"/>
+                                <w:sz w:val="20"/>
+                              </w:rPr>
+                              <w:t>Plan de trabajo</w:t>
+                            </w:r>
+                          </w:p>
+                        </w:txbxContent>
+                      </wps:txbx>
+                      <wps:bodyPr rot="0" spcFirstLastPara="0" vertOverflow="overflow" horzOverflow="overflow" vert="horz" wrap="square" lIns="91440" tIns="45720" rIns="91440" bIns="45720" numCol="1" spcCol="0" rtlCol="0" fromWordArt="0" anchor="t" anchorCtr="0" forceAA="0" compatLnSpc="1">
+                        <a:prstTxWarp prst="textNoShape">
+                          <a:avLst/>
+                        </a:prstTxWarp>
+                        <a:noAutofit/>
+                      </wps:bodyPr>
+                    </wps:wsp>
+                  </a:graphicData>
+                </a:graphic>
+                <wp14:sizeRelH relativeFrom="margin">
+                  <wp14:pctWidth>0</wp14:pctWidth>
+                </wp14:sizeRelH>
+                <wp14:sizeRelV relativeFrom="margin">
+                  <wp14:pctHeight>0</wp14:pctHeight>
+                </wp14:sizeRelV>
+              </wp:anchor>
+            </w:drawing>
+          </mc:Choice>
+          <mc:Fallback>
+            <w:pict>
+              <v:shape w14:anchorId="4AB1BB6A" id="Cuadro de texto 19" o:spid="_x0000_s1027" type="#_x0000_t202" style="position:absolute;margin-left:0;margin-top:583.8pt;width:150.4pt;height:24.95pt;z-index:251664384;visibility:visible;mso-wrap-style:square;mso-width-percent:0;mso-height-percent:0;mso-wrap-distance-left:9pt;mso-wrap-distance-top:0;mso-wrap-distance-right:9pt;mso-wrap-distance-bottom:0;mso-position-horizontal:center;mso-position-horizontal-relative:margin;mso-position-vertical:absolute;mso-position-vertical-relative:text;mso-width-percent:0;mso-height-percent:0;mso-width-relative:margin;mso-height-relative:margin;v-text-anchor:top" o:gfxdata="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" filled="f" stroked="f" strokeweight=".5pt">
+                <v:textbox>
+                  <w:txbxContent>
+                    <w:p>
+                      <w:pPr>
+                        <w:rPr>
+                          <w:rFonts w:ascii="Arial" w:hAnsi="Arial" w:cs="Arial"/>
+                          <w:sz w:val="20"/>
+                        </w:rPr>
+                      </w:pPr>
+                      <w:r>
+                        <w:rPr>
+                          <w:rFonts w:ascii="Arial" w:hAnsi="Arial" w:cs="Arial"/>
+                          <w:b/>
+                          <w:sz w:val="20"/>
+                        </w:rPr>
+                        <w:t>Tabla</w:t>
+                      </w:r>
+                      <w:r>
+                        <w:rPr>
+                          <w:rFonts w:ascii="Arial" w:hAnsi="Arial" w:cs="Arial"/>
+                          <w:b/>
+                          <w:sz w:val="20"/>
+                        </w:rPr>
+                        <w:t xml:space="preserve"> 1.</w:t>
+                      </w:r>
+                      <w:r>
+                        <w:rPr>
+                          <w:rFonts w:ascii="Arial" w:hAnsi="Arial" w:cs="Arial"/>
+                          <w:b/>
+                          <w:sz w:val="20"/>
+                        </w:rPr>
+                        <w:t>3</w:t>
+                      </w:r>
+                      <w:r>
+                        <w:rPr>
+                          <w:rFonts w:ascii="Arial" w:hAnsi="Arial" w:cs="Arial"/>
+                          <w:sz w:val="20"/>
+                        </w:rPr>
+                        <w:t xml:space="preserve"> </w:t>
+                      </w:r>
+                      <w:r>
+                        <w:rPr>
+                          <w:rFonts w:ascii="Arial" w:hAnsi="Arial" w:cs="Arial"/>
+                          <w:sz w:val="20"/>
+                        </w:rPr>
+                        <w:t>Plan de trabajo</w:t>
+                      </w:r>
+                    </w:p>
+                  </w:txbxContent>
+                </v:textbox>
+                <w10:wrap anchorx="margin"/>
+              </v:shape>
+            </w:pict>
+          </mc:Fallback>
+        </mc:AlternateContent>
+      </w:r>
+      <w:r>
+        <w:rPr>
+          <w:rFonts w:ascii="Arial" w:hAnsi="Arial" w:cs="Arial"/>
           <w:sz w:val="24"/>
           <w:lang w:val="es-ES"/>
         </w:rPr>
         <w:br w:type="page"/>
+      </w:r>
+    </w:p>
+    <w:p>
+      <w:pPr>
+        <w:rPr>
+          <w:rFonts w:ascii="Arial" w:hAnsi="Arial" w:cs="Arial"/>
+          <w:sz w:val="28"/>
+          <w:lang w:val="es-ES"/>
+        </w:rPr>
+      </w:pPr>
+      <w:r>
+        <w:rPr>
+          <w:rFonts w:ascii="Arial" w:hAnsi="Arial" w:cs="Arial"/>
+          <w:sz w:val="28"/>
+          <w:lang w:val="es-ES"/>
+        </w:rPr>
+        <w:lastRenderedPageBreak/>
+        <w:t>Cronograma de actividades</w:t>
+      </w:r>
+    </w:p>
+    <w:p>
+      <w:pPr>
+        <w:rPr>
+          <w:rFonts w:ascii="Arial" w:hAnsi="Arial" w:cs="Arial"/>
+          <w:sz w:val="24"/>
+          <w:lang w:val="es-ES"/>
+        </w:rPr>
+      </w:pPr>
+      <w:r>
+        <w:rPr>
+          <w:noProof/>
+        </w:rPr>
+        <w:drawing>
+          <wp:anchor distT="0" distB="0" distL="114300" distR="114300" simplePos="0" relativeHeight="251658240" behindDoc="0" locked="0" layoutInCell="1" allowOverlap="1" wp14:anchorId="4F9E0034" wp14:editId="2E8CBE5D">
+            <wp:simplePos x="0" y="0"/>
+            <wp:positionH relativeFrom="margin">
+              <wp:align>center</wp:align>
+            </wp:positionH>
+            <wp:positionV relativeFrom="margin">
+              <wp:posOffset>774065</wp:posOffset>
+            </wp:positionV>
+            <wp:extent cx="9310370" cy="4819650"/>
+            <wp:effectExtent l="0" t="0" r="5080" b="0"/>
+            <wp:wrapSquare wrapText="bothSides"/>
+            <wp:docPr id="6" name="Imagen 6"/>
+            <wp:cNvGraphicFramePr>
+              <a:graphicFrameLocks xmlns:a="http://schemas.openxmlformats.org/drawingml/2006/main" noChangeAspect="1"/>
+            </wp:cNvGraphicFramePr>
+            <a:graphic xmlns:a="http://schemas.openxmlformats.org/drawingml/2006/main">
+              <a:graphicData uri="http://schemas.openxmlformats.org/drawingml/2006/picture">
+                <pic:pic xmlns:pic="http://schemas.openxmlformats.org/drawingml/2006/picture">
+                  <pic:nvPicPr>
+                    <pic:cNvPr id="0" name="Picture 2"/>
+                    <pic:cNvPicPr>
+                      <a:picLocks noChangeAspect="1" noChangeArrowheads="1"/>
+                    </pic:cNvPicPr>
+                  </pic:nvPicPr>
+                  <pic:blipFill>
+                    <a:blip r:embed="rId9">
+                      <a:extLst>
+                        <a:ext uri="{28A0092B-C50C-407E-A947-70E740481C1C}">
+                          <a14:useLocalDpi xmlns:a14="http://schemas.microsoft.com/office/drawing/2010/main" val="0"/>
+                        </a:ext>
+                      </a:extLst>
+                    </a:blip>
+                    <a:srcRect/>
+                    <a:stretch>
+                      <a:fillRect/>
+                    </a:stretch>
+                  </pic:blipFill>
+                  <pic:spPr bwMode="auto">
+                    <a:xfrm>
+                      <a:off x="0" y="0"/>
+                      <a:ext cx="9310370" cy="4819650"/>
+                    </a:xfrm>
+                    <a:prstGeom prst="rect">
+                      <a:avLst/>
+                    </a:prstGeom>
+                    <a:noFill/>
+                    <a:ln>
+                      <a:noFill/>
+                    </a:ln>
+                  </pic:spPr>
+                </pic:pic>
+              </a:graphicData>
+            </a:graphic>
+            <wp14:sizeRelH relativeFrom="margin">
+              <wp14:pctWidth>0</wp14:pctWidth>
+            </wp14:sizeRelH>
+            <wp14:sizeRelV relativeFrom="margin">
+              <wp14:pctHeight>0</wp14:pctHeight>
+            </wp14:sizeRelV>
+          </wp:anchor>
+        </w:drawing>
+      </w:r>
+      <w:r>
+        <w:rPr>
+          <w:rFonts w:ascii="Arial" w:hAnsi="Arial" w:cs="Arial"/>
+          <w:sz w:val="24"/>
+          <w:lang w:val="es-ES"/>
+        </w:rPr>
+        <w:t>E</w:t>
+      </w:r>
+      <w:r>
+        <w:rPr>
+          <w:rFonts w:ascii="Arial" w:hAnsi="Arial" w:cs="Arial"/>
+          <w:sz w:val="24"/>
+          <w:lang w:val="es-ES"/>
+        </w:rPr>
+        <w:t xml:space="preserve">s una herramienta gráfica </w:t>
+      </w:r>
+      <w:r>
+        <w:rPr>
+          <w:rFonts w:ascii="Arial" w:hAnsi="Arial" w:cs="Arial"/>
+          <w:sz w:val="24"/>
+          <w:lang w:val="es-ES"/>
+        </w:rPr>
+        <w:t>cuyo</w:t>
+      </w:r>
+      <w:bookmarkStart w:id="0" w:name="_GoBack"/>
+      <w:bookmarkEnd w:id="0"/>
+      <w:r>
+        <w:rPr>
+          <w:rFonts w:ascii="Arial" w:hAnsi="Arial" w:cs="Arial"/>
+          <w:sz w:val="24"/>
+          <w:lang w:val="es-ES"/>
+        </w:rPr>
+        <w:t xml:space="preserve"> objetivo es exponer el tiempo de dedicación previsto para diferentes tareas o actividades </w:t>
+      </w:r>
+      <w:r>
+        <w:rPr>
+          <w:rFonts w:ascii="Arial" w:hAnsi="Arial" w:cs="Arial"/>
+          <w:sz w:val="24"/>
+          <w:lang w:val="es-ES"/>
+        </w:rPr>
+        <w:t xml:space="preserve">de un proyecto </w:t>
+      </w:r>
+      <w:r>
+        <w:rPr>
+          <w:rFonts w:ascii="Arial" w:hAnsi="Arial" w:cs="Arial"/>
+          <w:sz w:val="24"/>
+          <w:lang w:val="es-ES"/>
+        </w:rPr>
+        <w:t>a lo largo de un tiempo total determinado</w:t>
+      </w:r>
+      <w:r>
+        <w:rPr>
+          <w:rFonts w:ascii="Arial" w:hAnsi="Arial" w:cs="Arial"/>
+          <w:sz w:val="24"/>
+          <w:lang w:val="es-ES"/>
+        </w:rPr>
+        <w:t xml:space="preserve"> como se muestra en la figura 1.4 y 1.5</w:t>
+      </w:r>
+      <w:r>
+        <w:rPr>
+          <w:rFonts w:ascii="Arial" w:hAnsi="Arial" w:cs="Arial"/>
+          <w:sz w:val="24"/>
+          <w:lang w:val="es-ES"/>
+        </w:rPr>
+        <w:t>.</w:t>
       </w:r>
     </w:p>
     <w:p>
@@ -12288,37 +12858,401 @@
       <w:r>
         <w:rPr>
           <w:rFonts w:ascii="Arial" w:hAnsi="Arial" w:cs="Arial"/>
+          <w:noProof/>
           <w:sz w:val="24"/>
           <w:lang w:val="es-ES"/>
         </w:rPr>
-        <w:lastRenderedPageBreak/>
-        <w:t>Cronograma de actividades</w:t>
+        <mc:AlternateContent>
+          <mc:Choice Requires="wps">
+            <w:drawing>
+              <wp:anchor distT="0" distB="0" distL="114300" distR="114300" simplePos="0" relativeHeight="251660288" behindDoc="0" locked="0" layoutInCell="1" allowOverlap="1" wp14:anchorId="2F5CBD3F" wp14:editId="23B45B27">
+                <wp:simplePos x="0" y="0"/>
+                <wp:positionH relativeFrom="margin">
+                  <wp:align>center</wp:align>
+                </wp:positionH>
+                <wp:positionV relativeFrom="paragraph">
+                  <wp:posOffset>4835525</wp:posOffset>
+                </wp:positionV>
+                <wp:extent cx="1910281" cy="316872"/>
+                <wp:effectExtent l="0" t="0" r="0" b="6985"/>
+                <wp:wrapNone/>
+                <wp:docPr id="17" name="Cuadro de texto 17"/>
+                <wp:cNvGraphicFramePr/>
+                <a:graphic xmlns:a="http://schemas.openxmlformats.org/drawingml/2006/main">
+                  <a:graphicData uri="http://schemas.microsoft.com/office/word/2010/wordprocessingShape">
+                    <wps:wsp>
+                      <wps:cNvSpPr txBox="1"/>
+                      <wps:spPr>
+                        <a:xfrm>
+                          <a:off x="0" y="0"/>
+                          <a:ext cx="1910281" cy="316872"/>
+                        </a:xfrm>
+                        <a:prstGeom prst="rect">
+                          <a:avLst/>
+                        </a:prstGeom>
+                        <a:noFill/>
+                        <a:ln w="6350">
+                          <a:noFill/>
+                        </a:ln>
+                      </wps:spPr>
+                      <wps:txbx>
+                        <w:txbxContent>
+                          <w:p>
+                            <w:pPr>
+                              <w:rPr>
+                                <w:rFonts w:ascii="Arial" w:hAnsi="Arial" w:cs="Arial"/>
+                                <w:sz w:val="20"/>
+                              </w:rPr>
+                            </w:pPr>
+                            <w:r>
+                              <w:rPr>
+                                <w:rFonts w:ascii="Arial" w:hAnsi="Arial" w:cs="Arial"/>
+                                <w:b/>
+                                <w:sz w:val="20"/>
+                              </w:rPr>
+                              <w:t>F</w:t>
+                            </w:r>
+                            <w:r>
+                              <w:rPr>
+                                <w:rFonts w:ascii="Arial" w:hAnsi="Arial" w:cs="Arial"/>
+                                <w:b/>
+                                <w:sz w:val="20"/>
+                              </w:rPr>
+                              <w:t>igura</w:t>
+                            </w:r>
+                            <w:r>
+                              <w:rPr>
+                                <w:rFonts w:ascii="Arial" w:hAnsi="Arial" w:cs="Arial"/>
+                                <w:b/>
+                                <w:sz w:val="20"/>
+                              </w:rPr>
+                              <w:t xml:space="preserve"> 1.4</w:t>
+                            </w:r>
+                            <w:r>
+                              <w:rPr>
+                                <w:rFonts w:ascii="Arial" w:hAnsi="Arial" w:cs="Arial"/>
+                                <w:sz w:val="20"/>
+                              </w:rPr>
+                              <w:t xml:space="preserve"> Diagrama de Gantt</w:t>
+                            </w:r>
+                          </w:p>
+                        </w:txbxContent>
+                      </wps:txbx>
+                      <wps:bodyPr rot="0" spcFirstLastPara="0" vertOverflow="overflow" horzOverflow="overflow" vert="horz" wrap="square" lIns="91440" tIns="45720" rIns="91440" bIns="45720" numCol="1" spcCol="0" rtlCol="0" fromWordArt="0" anchor="t" anchorCtr="0" forceAA="0" compatLnSpc="1">
+                        <a:prstTxWarp prst="textNoShape">
+                          <a:avLst/>
+                        </a:prstTxWarp>
+                        <a:noAutofit/>
+                      </wps:bodyPr>
+                    </wps:wsp>
+                  </a:graphicData>
+                </a:graphic>
+                <wp14:sizeRelH relativeFrom="margin">
+                  <wp14:pctWidth>0</wp14:pctWidth>
+                </wp14:sizeRelH>
+                <wp14:sizeRelV relativeFrom="margin">
+                  <wp14:pctHeight>0</wp14:pctHeight>
+                </wp14:sizeRelV>
+              </wp:anchor>
+            </w:drawing>
+          </mc:Choice>
+          <mc:Fallback>
+            <w:pict>
+              <v:shape w14:anchorId="2F5CBD3F" id="Cuadro de texto 17" o:spid="_x0000_s1028" type="#_x0000_t202" style="position:absolute;margin-left:0;margin-top:380.75pt;width:150.4pt;height:24.95pt;z-index:251660288;visibility:visible;mso-wrap-style:square;mso-width-percent:0;mso-height-percent:0;mso-wrap-distance-left:9pt;mso-wrap-distance-top:0;mso-wrap-distance-right:9pt;mso-wrap-distance-bottom:0;mso-position-horizontal:center;mso-position-horizontal-relative:margin;mso-position-vertical:absolute;mso-position-vertical-relative:text;mso-width-percent:0;mso-height-percent:0;mso-width-relative:margin;mso-height-relative:margin;v-text-anchor:top" o:gfxdata="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" filled="f" stroked="f" strokeweight=".5pt">
+                <v:textbox>
+                  <w:txbxContent>
+                    <w:p>
+                      <w:pPr>
+                        <w:rPr>
+                          <w:rFonts w:ascii="Arial" w:hAnsi="Arial" w:cs="Arial"/>
+                          <w:sz w:val="20"/>
+                        </w:rPr>
+                      </w:pPr>
+                      <w:r>
+                        <w:rPr>
+                          <w:rFonts w:ascii="Arial" w:hAnsi="Arial" w:cs="Arial"/>
+                          <w:b/>
+                          <w:sz w:val="20"/>
+                        </w:rPr>
+                        <w:t>F</w:t>
+                      </w:r>
+                      <w:r>
+                        <w:rPr>
+                          <w:rFonts w:ascii="Arial" w:hAnsi="Arial" w:cs="Arial"/>
+                          <w:b/>
+                          <w:sz w:val="20"/>
+                        </w:rPr>
+                        <w:t>igura</w:t>
+                      </w:r>
+                      <w:r>
+                        <w:rPr>
+                          <w:rFonts w:ascii="Arial" w:hAnsi="Arial" w:cs="Arial"/>
+                          <w:b/>
+                          <w:sz w:val="20"/>
+                        </w:rPr>
+                        <w:t xml:space="preserve"> 1.4</w:t>
+                      </w:r>
+                      <w:r>
+                        <w:rPr>
+                          <w:rFonts w:ascii="Arial" w:hAnsi="Arial" w:cs="Arial"/>
+                          <w:sz w:val="20"/>
+                        </w:rPr>
+                        <w:t xml:space="preserve"> Diagrama de Gantt</w:t>
+                      </w:r>
+                    </w:p>
+                  </w:txbxContent>
+                </v:textbox>
+                <w10:wrap anchorx="margin"/>
+              </v:shape>
+            </w:pict>
+          </mc:Fallback>
+        </mc:AlternateContent>
       </w:r>
-    </w:p>
-    <w:p>
-      <w:pPr>
-        <w:rPr>
-          <w:highlight w:val="yellow"/>
-          <w:lang w:val="es-ES"/>
-        </w:rPr>
-      </w:pPr>
       <w:r>
-        <w:rPr>
-          <w:highlight w:val="yellow"/>
-          <w:lang w:val="es-ES"/>
-        </w:rPr>
-        <w:t>Colocar un párrafo introductorio y hacer referencia a la tabla</w:t>
-      </w:r>
-    </w:p>
-    <w:p>
-      <w:pPr>
-        <w:jc w:val="center"/>
         <w:rPr>
           <w:rFonts w:ascii="Arial" w:hAnsi="Arial" w:cs="Arial"/>
           <w:sz w:val="24"/>
           <w:lang w:val="es-ES"/>
         </w:rPr>
-      </w:pPr>
+        <w:br w:type="page"/>
+      </w:r>
+      <w:r>
+        <w:rPr>
+          <w:rFonts w:ascii="Arial" w:hAnsi="Arial" w:cs="Arial"/>
+          <w:noProof/>
+          <w:sz w:val="24"/>
+          <w:lang w:val="es-ES"/>
+        </w:rPr>
+        <w:lastRenderedPageBreak/>
+        <mc:AlternateContent>
+          <mc:Choice Requires="wps">
+            <w:drawing>
+              <wp:anchor distT="0" distB="0" distL="114300" distR="114300" simplePos="0" relativeHeight="251662336" behindDoc="0" locked="0" layoutInCell="1" allowOverlap="1" wp14:anchorId="10FFE9F7" wp14:editId="2E92FBC0">
+                <wp:simplePos x="0" y="0"/>
+                <wp:positionH relativeFrom="margin">
+                  <wp:posOffset>3512349</wp:posOffset>
+                </wp:positionH>
+                <wp:positionV relativeFrom="paragraph">
+                  <wp:posOffset>3840926</wp:posOffset>
+                </wp:positionV>
+                <wp:extent cx="1910281" cy="316872"/>
+                <wp:effectExtent l="0" t="0" r="0" b="6985"/>
+                <wp:wrapNone/>
+                <wp:docPr id="18" name="Cuadro de texto 18"/>
+                <wp:cNvGraphicFramePr/>
+                <a:graphic xmlns:a="http://schemas.openxmlformats.org/drawingml/2006/main">
+                  <a:graphicData uri="http://schemas.microsoft.com/office/word/2010/wordprocessingShape">
+                    <wps:wsp>
+                      <wps:cNvSpPr txBox="1"/>
+                      <wps:spPr>
+                        <a:xfrm>
+                          <a:off x="0" y="0"/>
+                          <a:ext cx="1910281" cy="316872"/>
+                        </a:xfrm>
+                        <a:prstGeom prst="rect">
+                          <a:avLst/>
+                        </a:prstGeom>
+                        <a:noFill/>
+                        <a:ln w="6350">
+                          <a:noFill/>
+                        </a:ln>
+                      </wps:spPr>
+                      <wps:txbx>
+                        <w:txbxContent>
+                          <w:p>
+                            <w:pPr>
+                              <w:rPr>
+                                <w:rFonts w:ascii="Arial" w:hAnsi="Arial" w:cs="Arial"/>
+                                <w:sz w:val="20"/>
+                              </w:rPr>
+                            </w:pPr>
+                            <w:r>
+                              <w:rPr>
+                                <w:rFonts w:ascii="Arial" w:hAnsi="Arial" w:cs="Arial"/>
+                                <w:b/>
+                                <w:sz w:val="20"/>
+                              </w:rPr>
+                              <w:t>F</w:t>
+                            </w:r>
+                            <w:r>
+                              <w:rPr>
+                                <w:rFonts w:ascii="Arial" w:hAnsi="Arial" w:cs="Arial"/>
+                                <w:b/>
+                                <w:sz w:val="20"/>
+                              </w:rPr>
+                              <w:t>igura</w:t>
+                            </w:r>
+                            <w:r>
+                              <w:rPr>
+                                <w:rFonts w:ascii="Arial" w:hAnsi="Arial" w:cs="Arial"/>
+                                <w:b/>
+                                <w:sz w:val="20"/>
+                              </w:rPr>
+                              <w:t xml:space="preserve"> 1.</w:t>
+                            </w:r>
+                            <w:r>
+                              <w:rPr>
+                                <w:rFonts w:ascii="Arial" w:hAnsi="Arial" w:cs="Arial"/>
+                                <w:b/>
+                                <w:sz w:val="20"/>
+                              </w:rPr>
+                              <w:t>5</w:t>
+                            </w:r>
+                            <w:r>
+                              <w:rPr>
+                                <w:rFonts w:ascii="Arial" w:hAnsi="Arial" w:cs="Arial"/>
+                                <w:sz w:val="20"/>
+                              </w:rPr>
+                              <w:t xml:space="preserve"> Diagrama de Gantt</w:t>
+                            </w:r>
+                          </w:p>
+                        </w:txbxContent>
+                      </wps:txbx>
+                      <wps:bodyPr rot="0" spcFirstLastPara="0" vertOverflow="overflow" horzOverflow="overflow" vert="horz" wrap="square" lIns="91440" tIns="45720" rIns="91440" bIns="45720" numCol="1" spcCol="0" rtlCol="0" fromWordArt="0" anchor="t" anchorCtr="0" forceAA="0" compatLnSpc="1">
+                        <a:prstTxWarp prst="textNoShape">
+                          <a:avLst/>
+                        </a:prstTxWarp>
+                        <a:noAutofit/>
+                      </wps:bodyPr>
+                    </wps:wsp>
+                  </a:graphicData>
+                </a:graphic>
+                <wp14:sizeRelH relativeFrom="margin">
+                  <wp14:pctWidth>0</wp14:pctWidth>
+                </wp14:sizeRelH>
+                <wp14:sizeRelV relativeFrom="margin">
+                  <wp14:pctHeight>0</wp14:pctHeight>
+                </wp14:sizeRelV>
+              </wp:anchor>
+            </w:drawing>
+          </mc:Choice>
+          <mc:Fallback>
+            <w:pict>
+              <v:shape w14:anchorId="10FFE9F7" id="Cuadro de texto 18" o:spid="_x0000_s1029" type="#_x0000_t202" style="position:absolute;margin-left:276.55pt;margin-top:302.45pt;width:150.4pt;height:24.95pt;z-index:251662336;visibility:visible;mso-wrap-style:square;mso-width-percent:0;mso-height-percent:0;mso-wrap-distance-left:9pt;mso-wrap-distance-top:0;mso-wrap-distance-right:9pt;mso-wrap-distance-bottom:0;mso-position-horizontal:absolute;mso-position-horizontal-relative:margin;mso-position-vertical:absolute;mso-position-vertical-relative:text;mso-width-percent:0;mso-height-percent:0;mso-width-relative:margin;mso-height-relative:margin;v-text-anchor:top" o:gfxdata="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" filled="f" stroked="f" strokeweight=".5pt">
+                <v:textbox>
+                  <w:txbxContent>
+                    <w:p>
+                      <w:pPr>
+                        <w:rPr>
+                          <w:rFonts w:ascii="Arial" w:hAnsi="Arial" w:cs="Arial"/>
+                          <w:sz w:val="20"/>
+                        </w:rPr>
+                      </w:pPr>
+                      <w:r>
+                        <w:rPr>
+                          <w:rFonts w:ascii="Arial" w:hAnsi="Arial" w:cs="Arial"/>
+                          <w:b/>
+                          <w:sz w:val="20"/>
+                        </w:rPr>
+                        <w:t>F</w:t>
+                      </w:r>
+                      <w:r>
+                        <w:rPr>
+                          <w:rFonts w:ascii="Arial" w:hAnsi="Arial" w:cs="Arial"/>
+                          <w:b/>
+                          <w:sz w:val="20"/>
+                        </w:rPr>
+                        <w:t>igura</w:t>
+                      </w:r>
+                      <w:r>
+                        <w:rPr>
+                          <w:rFonts w:ascii="Arial" w:hAnsi="Arial" w:cs="Arial"/>
+                          <w:b/>
+                          <w:sz w:val="20"/>
+                        </w:rPr>
+                        <w:t xml:space="preserve"> 1.</w:t>
+                      </w:r>
+                      <w:r>
+                        <w:rPr>
+                          <w:rFonts w:ascii="Arial" w:hAnsi="Arial" w:cs="Arial"/>
+                          <w:b/>
+                          <w:sz w:val="20"/>
+                        </w:rPr>
+                        <w:t>5</w:t>
+                      </w:r>
+                      <w:r>
+                        <w:rPr>
+                          <w:rFonts w:ascii="Arial" w:hAnsi="Arial" w:cs="Arial"/>
+                          <w:sz w:val="20"/>
+                        </w:rPr>
+                        <w:t xml:space="preserve"> Diagrama de Gantt</w:t>
+                      </w:r>
+                    </w:p>
+                  </w:txbxContent>
+                </v:textbox>
+                <w10:wrap anchorx="margin"/>
+              </v:shape>
+            </w:pict>
+          </mc:Fallback>
+        </mc:AlternateContent>
+      </w:r>
+      <w:r>
+        <w:rPr>
+          <w:noProof/>
+        </w:rPr>
+        <w:drawing>
+          <wp:anchor distT="0" distB="0" distL="114300" distR="114300" simplePos="0" relativeHeight="251659264" behindDoc="0" locked="0" layoutInCell="1" allowOverlap="1" wp14:anchorId="7B7AAEFE" wp14:editId="6B310416">
+            <wp:simplePos x="0" y="0"/>
+            <wp:positionH relativeFrom="column">
+              <wp:posOffset>-294426</wp:posOffset>
+            </wp:positionH>
+            <wp:positionV relativeFrom="paragraph">
+              <wp:posOffset>0</wp:posOffset>
+            </wp:positionV>
+            <wp:extent cx="8970010" cy="3729990"/>
+            <wp:effectExtent l="0" t="0" r="2540" b="3810"/>
+            <wp:wrapSquare wrapText="bothSides"/>
+            <wp:docPr id="5" name="Imagen 5"/>
+            <wp:cNvGraphicFramePr>
+              <a:graphicFrameLocks xmlns:a="http://schemas.openxmlformats.org/drawingml/2006/main" noChangeAspect="1"/>
+            </wp:cNvGraphicFramePr>
+            <a:graphic xmlns:a="http://schemas.openxmlformats.org/drawingml/2006/main">
+              <a:graphicData uri="http://schemas.openxmlformats.org/drawingml/2006/picture">
+                <pic:pic xmlns:pic="http://schemas.openxmlformats.org/drawingml/2006/picture">
+                  <pic:nvPicPr>
+                    <pic:cNvPr id="0" name="Picture 1"/>
+                    <pic:cNvPicPr>
+                      <a:picLocks noChangeAspect="1" noChangeArrowheads="1"/>
+                    </pic:cNvPicPr>
+                  </pic:nvPicPr>
+                  <pic:blipFill>
+                    <a:blip r:embed="rId10" cstate="print">
+                      <a:extLst>
+                        <a:ext uri="{28A0092B-C50C-407E-A947-70E740481C1C}">
+                          <a14:useLocalDpi xmlns:a14="http://schemas.microsoft.com/office/drawing/2010/main" val="0"/>
+                        </a:ext>
+                      </a:extLst>
+                    </a:blip>
+                    <a:srcRect/>
+                    <a:stretch>
+                      <a:fillRect/>
+                    </a:stretch>
+                  </pic:blipFill>
+                  <pic:spPr bwMode="auto">
+                    <a:xfrm>
+                      <a:off x="0" y="0"/>
+                      <a:ext cx="8970010" cy="3729990"/>
+                    </a:xfrm>
+                    <a:prstGeom prst="rect">
+                      <a:avLst/>
+                    </a:prstGeom>
+                    <a:noFill/>
+                    <a:ln>
+                      <a:noFill/>
+                    </a:ln>
+                  </pic:spPr>
+                </pic:pic>
+              </a:graphicData>
+            </a:graphic>
+            <wp14:sizeRelH relativeFrom="page">
+              <wp14:pctWidth>0</wp14:pctWidth>
+            </wp14:sizeRelH>
+            <wp14:sizeRelV relativeFrom="page">
+              <wp14:pctHeight>0</wp14:pctHeight>
+            </wp14:sizeRelV>
+          </wp:anchor>
+        </w:drawing>
+      </w:r>
       <w:r>
         <w:rPr>
           <w:highlight w:val="yellow"/>
@@ -12416,8 +13350,8 @@
       </w:pPr>
     </w:p>
     <w:sectPr>
-      <w:headerReference w:type="default" r:id="rId9"/>
-      <w:footerReference w:type="default" r:id="rId10"/>
+      <w:headerReference w:type="default" r:id="rId11"/>
+      <w:footerReference w:type="default" r:id="rId12"/>
       <w:pgSz w:w="15840" w:h="12240" w:orient="landscape"/>
       <w:pgMar w:top="1701" w:right="1418" w:bottom="1701" w:left="1418" w:header="709" w:footer="709" w:gutter="0"/>
       <w:cols w:space="708"/>
@@ -12428,7 +13362,7 @@
 </file>
 
 <file path=word/endnotes.xml><?xml version="1.0" encoding="utf-8"?>
-<w:endnotes xmlns:wpc="http://schemas.microsoft.com/office/word/2010/wordprocessingCanvas" xmlns:mc="http://schemas.openxmlformats.org/markup-compatibility/2006" xmlns:o="urn:schemas-microsoft-com:office:office" xmlns:r="http://schemas.openxmlformats.org/officeDocument/2006/relationships" xmlns:m="http://schemas.openxmlformats.org/officeDocument/2006/math" xmlns:v="urn:schemas-microsoft-com:vml" xmlns:wp14="http://schemas.microsoft.com/office/word/2010/wordprocessingDrawing" xmlns:wp="http://schemas.openxmlformats.org/drawingml/2006/wordprocessingDrawing" xmlns:w10="urn:schemas-microsoft-com:office:word" xmlns:w="http://schemas.openxmlformats.org/wordprocessingml/2006/main" xmlns:w14="http://schemas.microsoft.com/office/word/2010/wordml" xmlns:w15="http://schemas.microsoft.com/office/word/2012/wordml" xmlns:wpg="http://schemas.microsoft.com/office/word/2010/wordprocessingGroup" xmlns:wpi="http://schemas.microsoft.com/office/word/2010/wordprocessingInk" xmlns:wne="http://schemas.microsoft.com/office/word/2006/wordml" xmlns:wps="http://schemas.microsoft.com/office/word/2010/wordprocessingShape" mc:Ignorable="w14 w15 wp14">
+<w:endnotes xmlns:wpc="http://schemas.microsoft.com/office/word/2010/wordprocessingCanvas" xmlns:cx="http://schemas.microsoft.com/office/drawing/2014/chartex" xmlns:cx1="http://schemas.microsoft.com/office/drawing/2015/9/8/chartex" xmlns:cx2="http://schemas.microsoft.com/office/drawing/2015/10/21/chartex" xmlns:cx3="http://schemas.microsoft.com/office/drawing/2016/5/9/chartex" xmlns:cx4="http://schemas.microsoft.com/office/drawing/2016/5/10/chartex" xmlns:cx5="http://schemas.microsoft.com/office/drawing/2016/5/11/chartex" xmlns:cx6="http://schemas.microsoft.com/office/drawing/2016/5/12/chartex" xmlns:cx7="http://schemas.microsoft.com/office/drawing/2016/5/13/chartex" xmlns:cx8="http://schemas.microsoft.com/office/drawing/2016/5/14/chartex" xmlns:mc="http://schemas.openxmlformats.org/markup-compatibility/2006" xmlns:aink="http://schemas.microsoft.com/office/drawing/2016/ink" xmlns:am3d="http://schemas.microsoft.com/office/drawing/2017/model3d" xmlns:o="urn:schemas-microsoft-com:office:office" xmlns:r="http://schemas.openxmlformats.org/officeDocument/2006/relationships" xmlns:m="http://schemas.openxmlformats.org/officeDocument/2006/math" xmlns:v="urn:schemas-microsoft-com:vml" xmlns:wp14="http://schemas.microsoft.com/office/word/2010/wordprocessingDrawing" xmlns:wp="http://schemas.openxmlformats.org/drawingml/2006/wordprocessingDrawing" xmlns:w10="urn:schemas-microsoft-com:office:word" xmlns:w="http://schemas.openxmlformats.org/wordprocessingml/2006/main" xmlns:w14="http://schemas.microsoft.com/office/word/2010/wordml" xmlns:w15="http://schemas.microsoft.com/office/word/2012/wordml" xmlns:w16cid="http://schemas.microsoft.com/office/word/2016/wordml/cid" xmlns:w16se="http://schemas.microsoft.com/office/word/2015/wordml/symex" xmlns:wpg="http://schemas.microsoft.com/office/word/2010/wordprocessingGroup" xmlns:wpi="http://schemas.microsoft.com/office/word/2010/wordprocessingInk" xmlns:wne="http://schemas.microsoft.com/office/word/2006/wordml" xmlns:wps="http://schemas.microsoft.com/office/word/2010/wordprocessingShape" mc:Ignorable="w14 w15 w16se w16cid wp14">
   <w:endnote w:type="separator" w:id="-1">
     <w:p>
       <w:pPr>
@@ -12453,7 +13387,7 @@
 </file>
 
 <file path=word/footer1.xml><?xml version="1.0" encoding="utf-8"?>
-<w:ftr xmlns:wpc="http://schemas.microsoft.com/office/word/2010/wordprocessingCanvas" xmlns:mc="http://schemas.openxmlformats.org/markup-compatibility/2006" xmlns:o="urn:schemas-microsoft-com:office:office" xmlns:r="http://schemas.openxmlformats.org/officeDocument/2006/relationships" xmlns:m="http://schemas.openxmlformats.org/officeDocument/2006/math" xmlns:v="urn:schemas-microsoft-com:vml" xmlns:wp14="http://schemas.microsoft.com/office/word/2010/wordprocessingDrawing" xmlns:wp="http://schemas.openxmlformats.org/drawingml/2006/wordprocessingDrawing" xmlns:w10="urn:schemas-microsoft-com:office:word" xmlns:w="http://schemas.openxmlformats.org/wordprocessingml/2006/main" xmlns:w14="http://schemas.microsoft.com/office/word/2010/wordml" xmlns:w15="http://schemas.microsoft.com/office/word/2012/wordml" xmlns:wpg="http://schemas.microsoft.com/office/word/2010/wordprocessingGroup" xmlns:wpi="http://schemas.microsoft.com/office/word/2010/wordprocessingInk" xmlns:wne="http://schemas.microsoft.com/office/word/2006/wordml" xmlns:wps="http://schemas.microsoft.com/office/word/2010/wordprocessingShape" mc:Ignorable="w14 w15 wp14">
+<w:ftr xmlns:wpc="http://schemas.microsoft.com/office/word/2010/wordprocessingCanvas" xmlns:cx="http://schemas.microsoft.com/office/drawing/2014/chartex" xmlns:cx1="http://schemas.microsoft.com/office/drawing/2015/9/8/chartex" xmlns:cx2="http://schemas.microsoft.com/office/drawing/2015/10/21/chartex" xmlns:cx3="http://schemas.microsoft.com/office/drawing/2016/5/9/chartex" xmlns:cx4="http://schemas.microsoft.com/office/drawing/2016/5/10/chartex" xmlns:cx5="http://schemas.microsoft.com/office/drawing/2016/5/11/chartex" xmlns:cx6="http://schemas.microsoft.com/office/drawing/2016/5/12/chartex" xmlns:cx7="http://schemas.microsoft.com/office/drawing/2016/5/13/chartex" xmlns:cx8="http://schemas.microsoft.com/office/drawing/2016/5/14/chartex" xmlns:mc="http://schemas.openxmlformats.org/markup-compatibility/2006" xmlns:aink="http://schemas.microsoft.com/office/drawing/2016/ink" xmlns:am3d="http://schemas.microsoft.com/office/drawing/2017/model3d" xmlns:o="urn:schemas-microsoft-com:office:office" xmlns:r="http://schemas.openxmlformats.org/officeDocument/2006/relationships" xmlns:m="http://schemas.openxmlformats.org/officeDocument/2006/math" xmlns:v="urn:schemas-microsoft-com:vml" xmlns:wp14="http://schemas.microsoft.com/office/word/2010/wordprocessingDrawing" xmlns:wp="http://schemas.openxmlformats.org/drawingml/2006/wordprocessingDrawing" xmlns:w10="urn:schemas-microsoft-com:office:word" xmlns:w="http://schemas.openxmlformats.org/wordprocessingml/2006/main" xmlns:w14="http://schemas.microsoft.com/office/word/2010/wordml" xmlns:w15="http://schemas.microsoft.com/office/word/2012/wordml" xmlns:w16cid="http://schemas.microsoft.com/office/word/2016/wordml/cid" xmlns:w16se="http://schemas.microsoft.com/office/word/2015/wordml/symex" xmlns:wpg="http://schemas.microsoft.com/office/word/2010/wordprocessingGroup" xmlns:wpi="http://schemas.microsoft.com/office/word/2010/wordprocessingInk" xmlns:wne="http://schemas.microsoft.com/office/word/2006/wordml" xmlns:wps="http://schemas.microsoft.com/office/word/2010/wordprocessingShape" mc:Ignorable="w14 w15 w16se w16cid wp14">
   <w:p>
     <w:pPr>
       <w:pStyle w:val="Piedepgina"/>
@@ -12464,7 +13398,7 @@
         <w:lang w:eastAsia="es-MX"/>
       </w:rPr>
       <w:drawing>
-        <wp:anchor distT="0" distB="0" distL="114300" distR="114300" simplePos="0" relativeHeight="251663360" behindDoc="0" locked="0" layoutInCell="1" allowOverlap="1" wp14:anchorId="7B155E39" wp14:editId="7DCCABD0">
+        <wp:anchor distT="0" distB="0" distL="114300" distR="114300" simplePos="0" relativeHeight="251663360" behindDoc="0" locked="0" layoutInCell="1" allowOverlap="1" wp14:anchorId="6400ADC1" wp14:editId="6400ADC2">
           <wp:simplePos x="0" y="0"/>
           <wp:positionH relativeFrom="page">
             <wp:align>right</wp:align>
@@ -12475,7 +13409,7 @@
           <wp:extent cx="7762875" cy="1076325"/>
           <wp:effectExtent l="0" t="0" r="9525" b="9525"/>
           <wp:wrapSquare wrapText="bothSides"/>
-          <wp:docPr id="3" name="Imagen 3"/>
+          <wp:docPr id="16" name="Imagen 16"/>
           <wp:cNvGraphicFramePr>
             <a:graphicFrameLocks xmlns:a="http://schemas.openxmlformats.org/drawingml/2006/main" noChangeAspect="1"/>
           </wp:cNvGraphicFramePr>
@@ -12531,7 +13465,7 @@
 </file>
 
 <file path=word/footer2.xml><?xml version="1.0" encoding="utf-8"?>
-<w:ftr xmlns:wpc="http://schemas.microsoft.com/office/word/2010/wordprocessingCanvas" xmlns:mc="http://schemas.openxmlformats.org/markup-compatibility/2006" xmlns:o="urn:schemas-microsoft-com:office:office" xmlns:r="http://schemas.openxmlformats.org/officeDocument/2006/relationships" xmlns:m="http://schemas.openxmlformats.org/officeDocument/2006/math" xmlns:v="urn:schemas-microsoft-com:vml" xmlns:wp14="http://schemas.microsoft.com/office/word/2010/wordprocessingDrawing" xmlns:wp="http://schemas.openxmlformats.org/drawingml/2006/wordprocessingDrawing" xmlns:w10="urn:schemas-microsoft-com:office:word" xmlns:w="http://schemas.openxmlformats.org/wordprocessingml/2006/main" xmlns:w14="http://schemas.microsoft.com/office/word/2010/wordml" xmlns:w15="http://schemas.microsoft.com/office/word/2012/wordml" xmlns:wpg="http://schemas.microsoft.com/office/word/2010/wordprocessingGroup" xmlns:wpi="http://schemas.microsoft.com/office/word/2010/wordprocessingInk" xmlns:wne="http://schemas.microsoft.com/office/word/2006/wordml" xmlns:wps="http://schemas.microsoft.com/office/word/2010/wordprocessingShape" mc:Ignorable="w14 w15 wp14">
+<w:ftr xmlns:wpc="http://schemas.microsoft.com/office/word/2010/wordprocessingCanvas" xmlns:cx="http://schemas.microsoft.com/office/drawing/2014/chartex" xmlns:cx1="http://schemas.microsoft.com/office/drawing/2015/9/8/chartex" xmlns:cx2="http://schemas.microsoft.com/office/drawing/2015/10/21/chartex" xmlns:cx3="http://schemas.microsoft.com/office/drawing/2016/5/9/chartex" xmlns:cx4="http://schemas.microsoft.com/office/drawing/2016/5/10/chartex" xmlns:cx5="http://schemas.microsoft.com/office/drawing/2016/5/11/chartex" xmlns:cx6="http://schemas.microsoft.com/office/drawing/2016/5/12/chartex" xmlns:cx7="http://schemas.microsoft.com/office/drawing/2016/5/13/chartex" xmlns:cx8="http://schemas.microsoft.com/office/drawing/2016/5/14/chartex" xmlns:mc="http://schemas.openxmlformats.org/markup-compatibility/2006" xmlns:aink="http://schemas.microsoft.com/office/drawing/2016/ink" xmlns:am3d="http://schemas.microsoft.com/office/drawing/2017/model3d" xmlns:o="urn:schemas-microsoft-com:office:office" xmlns:r="http://schemas.openxmlformats.org/officeDocument/2006/relationships" xmlns:m="http://schemas.openxmlformats.org/officeDocument/2006/math" xmlns:v="urn:schemas-microsoft-com:vml" xmlns:wp14="http://schemas.microsoft.com/office/word/2010/wordprocessingDrawing" xmlns:wp="http://schemas.openxmlformats.org/drawingml/2006/wordprocessingDrawing" xmlns:w10="urn:schemas-microsoft-com:office:word" xmlns:w="http://schemas.openxmlformats.org/wordprocessingml/2006/main" xmlns:w14="http://schemas.microsoft.com/office/word/2010/wordml" xmlns:w15="http://schemas.microsoft.com/office/word/2012/wordml" xmlns:w16cid="http://schemas.microsoft.com/office/word/2016/wordml/cid" xmlns:w16se="http://schemas.microsoft.com/office/word/2015/wordml/symex" xmlns:wpg="http://schemas.microsoft.com/office/word/2010/wordprocessingGroup" xmlns:wpi="http://schemas.microsoft.com/office/word/2010/wordprocessingInk" xmlns:wne="http://schemas.microsoft.com/office/word/2006/wordml" xmlns:wps="http://schemas.microsoft.com/office/word/2010/wordprocessingShape" mc:Ignorable="w14 w15 w16se w16cid wp14">
   <w:p>
     <w:pPr>
       <w:pStyle w:val="Piedepgina"/>
@@ -12542,7 +13476,7 @@
         <w:lang w:eastAsia="es-MX"/>
       </w:rPr>
       <w:drawing>
-        <wp:anchor distT="0" distB="0" distL="114300" distR="114300" simplePos="0" relativeHeight="251669504" behindDoc="0" locked="0" layoutInCell="1" allowOverlap="1" wp14:anchorId="3B31F634" wp14:editId="06BEFD44">
+        <wp:anchor distT="0" distB="0" distL="114300" distR="114300" simplePos="0" relativeHeight="251669504" behindDoc="0" locked="0" layoutInCell="1" allowOverlap="1" wp14:anchorId="6400ADC9" wp14:editId="6400ADCA">
           <wp:simplePos x="0" y="0"/>
           <wp:positionH relativeFrom="page">
             <wp:posOffset>-66675</wp:posOffset>
@@ -12609,7 +13543,7 @@
 </file>
 
 <file path=word/footnotes.xml><?xml version="1.0" encoding="utf-8"?>
-<w:footnotes xmlns:wpc="http://schemas.microsoft.com/office/word/2010/wordprocessingCanvas" xmlns:mc="http://schemas.openxmlformats.org/markup-compatibility/2006" xmlns:o="urn:schemas-microsoft-com:office:office" xmlns:r="http://schemas.openxmlformats.org/officeDocument/2006/relationships" xmlns:m="http://schemas.openxmlformats.org/officeDocument/2006/math" xmlns:v="urn:schemas-microsoft-com:vml" xmlns:wp14="http://schemas.microsoft.com/office/word/2010/wordprocessingDrawing" xmlns:wp="http://schemas.openxmlformats.org/drawingml/2006/wordprocessingDrawing" xmlns:w10="urn:schemas-microsoft-com:office:word" xmlns:w="http://schemas.openxmlformats.org/wordprocessingml/2006/main" xmlns:w14="http://schemas.microsoft.com/office/word/2010/wordml" xmlns:w15="http://schemas.microsoft.com/office/word/2012/wordml" xmlns:wpg="http://schemas.microsoft.com/office/word/2010/wordprocessingGroup" xmlns:wpi="http://schemas.microsoft.com/office/word/2010/wordprocessingInk" xmlns:wne="http://schemas.microsoft.com/office/word/2006/wordml" xmlns:wps="http://schemas.microsoft.com/office/word/2010/wordprocessingShape" mc:Ignorable="w14 w15 wp14">
+<w:footnotes xmlns:wpc="http://schemas.microsoft.com/office/word/2010/wordprocessingCanvas" xmlns:cx="http://schemas.microsoft.com/office/drawing/2014/chartex" xmlns:cx1="http://schemas.microsoft.com/office/drawing/2015/9/8/chartex" xmlns:cx2="http://schemas.microsoft.com/office/drawing/2015/10/21/chartex" xmlns:cx3="http://schemas.microsoft.com/office/drawing/2016/5/9/chartex" xmlns:cx4="http://schemas.microsoft.com/office/drawing/2016/5/10/chartex" xmlns:cx5="http://schemas.microsoft.com/office/drawing/2016/5/11/chartex" xmlns:cx6="http://schemas.microsoft.com/office/drawing/2016/5/12/chartex" xmlns:cx7="http://schemas.microsoft.com/office/drawing/2016/5/13/chartex" xmlns:cx8="http://schemas.microsoft.com/office/drawing/2016/5/14/chartex" xmlns:mc="http://schemas.openxmlformats.org/markup-compatibility/2006" xmlns:aink="http://schemas.microsoft.com/office/drawing/2016/ink" xmlns:am3d="http://schemas.microsoft.com/office/drawing/2017/model3d" xmlns:o="urn:schemas-microsoft-com:office:office" xmlns:r="http://schemas.openxmlformats.org/officeDocument/2006/relationships" xmlns:m="http://schemas.openxmlformats.org/officeDocument/2006/math" xmlns:v="urn:schemas-microsoft-com:vml" xmlns:wp14="http://schemas.microsoft.com/office/word/2010/wordprocessingDrawing" xmlns:wp="http://schemas.openxmlformats.org/drawingml/2006/wordprocessingDrawing" xmlns:w10="urn:schemas-microsoft-com:office:word" xmlns:w="http://schemas.openxmlformats.org/wordprocessingml/2006/main" xmlns:w14="http://schemas.microsoft.com/office/word/2010/wordml" xmlns:w15="http://schemas.microsoft.com/office/word/2012/wordml" xmlns:w16cid="http://schemas.microsoft.com/office/word/2016/wordml/cid" xmlns:w16se="http://schemas.microsoft.com/office/word/2015/wordml/symex" xmlns:wpg="http://schemas.microsoft.com/office/word/2010/wordprocessingGroup" xmlns:wpi="http://schemas.microsoft.com/office/word/2010/wordprocessingInk" xmlns:wne="http://schemas.microsoft.com/office/word/2006/wordml" xmlns:wps="http://schemas.microsoft.com/office/word/2010/wordprocessingShape" mc:Ignorable="w14 w15 w16se w16cid wp14">
   <w:footnote w:type="separator" w:id="-1">
     <w:p>
       <w:pPr>
@@ -12634,7 +13568,7 @@
 </file>
 
 <file path=word/header1.xml><?xml version="1.0" encoding="utf-8"?>
-<w:hdr xmlns:wpc="http://schemas.microsoft.com/office/word/2010/wordprocessingCanvas" xmlns:mc="http://schemas.openxmlformats.org/markup-compatibility/2006" xmlns:o="urn:schemas-microsoft-com:office:office" xmlns:r="http://schemas.openxmlformats.org/officeDocument/2006/relationships" xmlns:m="http://schemas.openxmlformats.org/officeDocument/2006/math" xmlns:v="urn:schemas-microsoft-com:vml" xmlns:wp14="http://schemas.microsoft.com/office/word/2010/wordprocessingDrawing" xmlns:wp="http://schemas.openxmlformats.org/drawingml/2006/wordprocessingDrawing" xmlns:w10="urn:schemas-microsoft-com:office:word" xmlns:w="http://schemas.openxmlformats.org/wordprocessingml/2006/main" xmlns:w14="http://schemas.microsoft.com/office/word/2010/wordml" xmlns:w15="http://schemas.microsoft.com/office/word/2012/wordml" xmlns:wpg="http://schemas.microsoft.com/office/word/2010/wordprocessingGroup" xmlns:wpi="http://schemas.microsoft.com/office/word/2010/wordprocessingInk" xmlns:wne="http://schemas.microsoft.com/office/word/2006/wordml" xmlns:wps="http://schemas.microsoft.com/office/word/2010/wordprocessingShape" mc:Ignorable="w14 w15 wp14">
+<w:hdr xmlns:wpc="http://schemas.microsoft.com/office/word/2010/wordprocessingCanvas" xmlns:cx="http://schemas.microsoft.com/office/drawing/2014/chartex" xmlns:cx1="http://schemas.microsoft.com/office/drawing/2015/9/8/chartex" xmlns:cx2="http://schemas.microsoft.com/office/drawing/2015/10/21/chartex" xmlns:cx3="http://schemas.microsoft.com/office/drawing/2016/5/9/chartex" xmlns:cx4="http://schemas.microsoft.com/office/drawing/2016/5/10/chartex" xmlns:cx5="http://schemas.microsoft.com/office/drawing/2016/5/11/chartex" xmlns:cx6="http://schemas.microsoft.com/office/drawing/2016/5/12/chartex" xmlns:cx7="http://schemas.microsoft.com/office/drawing/2016/5/13/chartex" xmlns:cx8="http://schemas.microsoft.com/office/drawing/2016/5/14/chartex" xmlns:mc="http://schemas.openxmlformats.org/markup-compatibility/2006" xmlns:aink="http://schemas.microsoft.com/office/drawing/2016/ink" xmlns:am3d="http://schemas.microsoft.com/office/drawing/2017/model3d" xmlns:o="urn:schemas-microsoft-com:office:office" xmlns:r="http://schemas.openxmlformats.org/officeDocument/2006/relationships" xmlns:m="http://schemas.openxmlformats.org/officeDocument/2006/math" xmlns:v="urn:schemas-microsoft-com:vml" xmlns:wp14="http://schemas.microsoft.com/office/word/2010/wordprocessingDrawing" xmlns:wp="http://schemas.openxmlformats.org/drawingml/2006/wordprocessingDrawing" xmlns:w10="urn:schemas-microsoft-com:office:word" xmlns:w="http://schemas.openxmlformats.org/wordprocessingml/2006/main" xmlns:w14="http://schemas.microsoft.com/office/word/2010/wordml" xmlns:w15="http://schemas.microsoft.com/office/word/2012/wordml" xmlns:w16cid="http://schemas.microsoft.com/office/word/2016/wordml/cid" xmlns:w16se="http://schemas.microsoft.com/office/word/2015/wordml/symex" xmlns:wpg="http://schemas.microsoft.com/office/word/2010/wordprocessingGroup" xmlns:wpi="http://schemas.microsoft.com/office/word/2010/wordprocessingInk" xmlns:wne="http://schemas.microsoft.com/office/word/2006/wordml" xmlns:wps="http://schemas.microsoft.com/office/word/2010/wordprocessingShape" mc:Ignorable="w14 w15 w16se w16cid wp14">
   <w:p>
     <w:pPr>
       <w:tabs>
@@ -12649,7 +13583,7 @@
         <w:lang w:eastAsia="es-MX"/>
       </w:rPr>
       <w:drawing>
-        <wp:anchor distT="0" distB="0" distL="114300" distR="114300" simplePos="0" relativeHeight="251661312" behindDoc="0" locked="0" layoutInCell="1" allowOverlap="1" wp14:anchorId="4D5A5131" wp14:editId="1CE99F3E">
+        <wp:anchor distT="0" distB="0" distL="114300" distR="114300" simplePos="0" relativeHeight="251661312" behindDoc="0" locked="0" layoutInCell="1" allowOverlap="1" wp14:anchorId="6400ADBB" wp14:editId="6400ADBC">
           <wp:simplePos x="0" y="0"/>
           <wp:positionH relativeFrom="column">
             <wp:posOffset>-645160</wp:posOffset>
@@ -12660,7 +13594,7 @@
           <wp:extent cx="1148487" cy="706940"/>
           <wp:effectExtent l="0" t="0" r="0" b="0"/>
           <wp:wrapNone/>
-          <wp:docPr id="1" name="Imagen 1" descr="LogoPetSitting"/>
+          <wp:docPr id="14" name="Imagen 14" descr="LogoPetSitting"/>
           <wp:cNvGraphicFramePr>
             <a:graphicFrameLocks xmlns:a="http://schemas.openxmlformats.org/drawingml/2006/main" noChangeAspect="1"/>
           </wp:cNvGraphicFramePr>
@@ -12718,7 +13652,7 @@
         <w:lang w:eastAsia="es-MX"/>
       </w:rPr>
       <w:drawing>
-        <wp:anchor distT="0" distB="0" distL="114300" distR="114300" simplePos="0" relativeHeight="251660288" behindDoc="0" locked="0" layoutInCell="1" allowOverlap="1" wp14:anchorId="763BF66C" wp14:editId="7569898A">
+        <wp:anchor distT="0" distB="0" distL="114300" distR="114300" simplePos="0" relativeHeight="251660288" behindDoc="0" locked="0" layoutInCell="1" allowOverlap="1" wp14:anchorId="6400ADBD" wp14:editId="6400ADBE">
           <wp:simplePos x="0" y="0"/>
           <wp:positionH relativeFrom="column">
             <wp:posOffset>5325745</wp:posOffset>
@@ -12729,7 +13663,7 @@
           <wp:extent cx="1093024" cy="677494"/>
           <wp:effectExtent l="0" t="0" r="0" b="8890"/>
           <wp:wrapNone/>
-          <wp:docPr id="4" name="Imagen 4" descr="BlueSkyLogo"/>
+          <wp:docPr id="15" name="Imagen 15" descr="BlueSkyLogo"/>
           <wp:cNvGraphicFramePr>
             <a:graphicFrameLocks xmlns:a="http://schemas.openxmlformats.org/drawingml/2006/main" noChangeAspect="1"/>
           </wp:cNvGraphicFramePr>
@@ -12788,7 +13722,7 @@
       <mc:AlternateContent>
         <mc:Choice Requires="wps">
           <w:drawing>
-            <wp:anchor distT="0" distB="0" distL="114300" distR="114300" simplePos="0" relativeHeight="251659264" behindDoc="0" locked="0" layoutInCell="1" allowOverlap="1" wp14:anchorId="498ECA37" wp14:editId="05F07EC5">
+            <wp:anchor distT="0" distB="0" distL="114300" distR="114300" simplePos="0" relativeHeight="251659264" behindDoc="0" locked="0" layoutInCell="1" allowOverlap="1" wp14:anchorId="6400ADBF" wp14:editId="6400ADC0">
               <wp:simplePos x="0" y="0"/>
               <wp:positionH relativeFrom="margin">
                 <wp:align>center</wp:align>
@@ -12841,7 +13775,7 @@
             </wp:anchor>
           </w:drawing>
         </mc:Choice>
-        <mc:Fallback xmlns:w16se="http://schemas.microsoft.com/office/word/2015/wordml/symex" xmlns:cx1="http://schemas.microsoft.com/office/drawing/2015/9/8/chartex" xmlns:cx="http://schemas.microsoft.com/office/drawing/2014/chartex">
+        <mc:Fallback>
           <w:pict>
             <v:line w14:anchorId="4DBF36C0" id="Conector recto 2" o:spid="_x0000_s1026" style="position:absolute;flip:y;z-index:251659264;visibility:visible;mso-wrap-style:square;mso-width-percent:0;mso-height-percent:0;mso-wrap-distance-left:9pt;mso-wrap-distance-top:0;mso-wrap-distance-right:9pt;mso-wrap-distance-bottom:0;mso-position-horizontal:center;mso-position-horizontal-relative:margin;mso-position-vertical:absolute;mso-position-vertical-relative:text;mso-width-percent:0;mso-height-percent:0;mso-width-relative:margin;mso-height-relative:margin" from="0,8.7pt" to="218.45pt,8.7pt" o:gfxdata="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" strokecolor="#5b9bd5 [3204]" strokeweight="1.5pt">
               <v:stroke joinstyle="miter"/>
@@ -12864,7 +13798,7 @@
 </file>
 
 <file path=word/header2.xml><?xml version="1.0" encoding="utf-8"?>
-<w:hdr xmlns:wpc="http://schemas.microsoft.com/office/word/2010/wordprocessingCanvas" xmlns:mc="http://schemas.openxmlformats.org/markup-compatibility/2006" xmlns:o="urn:schemas-microsoft-com:office:office" xmlns:r="http://schemas.openxmlformats.org/officeDocument/2006/relationships" xmlns:m="http://schemas.openxmlformats.org/officeDocument/2006/math" xmlns:v="urn:schemas-microsoft-com:vml" xmlns:wp14="http://schemas.microsoft.com/office/word/2010/wordprocessingDrawing" xmlns:wp="http://schemas.openxmlformats.org/drawingml/2006/wordprocessingDrawing" xmlns:w10="urn:schemas-microsoft-com:office:word" xmlns:w="http://schemas.openxmlformats.org/wordprocessingml/2006/main" xmlns:w14="http://schemas.microsoft.com/office/word/2010/wordml" xmlns:w15="http://schemas.microsoft.com/office/word/2012/wordml" xmlns:wpg="http://schemas.microsoft.com/office/word/2010/wordprocessingGroup" xmlns:wpi="http://schemas.microsoft.com/office/word/2010/wordprocessingInk" xmlns:wne="http://schemas.microsoft.com/office/word/2006/wordml" xmlns:wps="http://schemas.microsoft.com/office/word/2010/wordprocessingShape" mc:Ignorable="w14 w15 wp14">
+<w:hdr xmlns:wpc="http://schemas.microsoft.com/office/word/2010/wordprocessingCanvas" xmlns:cx="http://schemas.microsoft.com/office/drawing/2014/chartex" xmlns:cx1="http://schemas.microsoft.com/office/drawing/2015/9/8/chartex" xmlns:cx2="http://schemas.microsoft.com/office/drawing/2015/10/21/chartex" xmlns:cx3="http://schemas.microsoft.com/office/drawing/2016/5/9/chartex" xmlns:cx4="http://schemas.microsoft.com/office/drawing/2016/5/10/chartex" xmlns:cx5="http://schemas.microsoft.com/office/drawing/2016/5/11/chartex" xmlns:cx6="http://schemas.microsoft.com/office/drawing/2016/5/12/chartex" xmlns:cx7="http://schemas.microsoft.com/office/drawing/2016/5/13/chartex" xmlns:cx8="http://schemas.microsoft.com/office/drawing/2016/5/14/chartex" xmlns:mc="http://schemas.openxmlformats.org/markup-compatibility/2006" xmlns:aink="http://schemas.microsoft.com/office/drawing/2016/ink" xmlns:am3d="http://schemas.microsoft.com/office/drawing/2017/model3d" xmlns:o="urn:schemas-microsoft-com:office:office" xmlns:r="http://schemas.openxmlformats.org/officeDocument/2006/relationships" xmlns:m="http://schemas.openxmlformats.org/officeDocument/2006/math" xmlns:v="urn:schemas-microsoft-com:vml" xmlns:wp14="http://schemas.microsoft.com/office/word/2010/wordprocessingDrawing" xmlns:wp="http://schemas.openxmlformats.org/drawingml/2006/wordprocessingDrawing" xmlns:w10="urn:schemas-microsoft-com:office:word" xmlns:w="http://schemas.openxmlformats.org/wordprocessingml/2006/main" xmlns:w14="http://schemas.microsoft.com/office/word/2010/wordml" xmlns:w15="http://schemas.microsoft.com/office/word/2012/wordml" xmlns:w16cid="http://schemas.microsoft.com/office/word/2016/wordml/cid" xmlns:w16se="http://schemas.microsoft.com/office/word/2015/wordml/symex" xmlns:wpg="http://schemas.microsoft.com/office/word/2010/wordprocessingGroup" xmlns:wpi="http://schemas.microsoft.com/office/word/2010/wordprocessingInk" xmlns:wne="http://schemas.microsoft.com/office/word/2006/wordml" xmlns:wps="http://schemas.microsoft.com/office/word/2010/wordprocessingShape" mc:Ignorable="w14 w15 w16se w16cid wp14">
   <w:p>
     <w:pPr>
       <w:tabs>
@@ -12880,7 +13814,7 @@
       <mc:AlternateContent>
         <mc:Choice Requires="wps">
           <w:drawing>
-            <wp:anchor distT="0" distB="0" distL="114300" distR="114300" simplePos="0" relativeHeight="251665408" behindDoc="0" locked="0" layoutInCell="1" allowOverlap="1" wp14:anchorId="2C69F5A0" wp14:editId="7800C2C1">
+            <wp:anchor distT="0" distB="0" distL="114300" distR="114300" simplePos="0" relativeHeight="251665408" behindDoc="0" locked="0" layoutInCell="1" allowOverlap="1" wp14:anchorId="6400ADC3" wp14:editId="6400ADC4">
               <wp:simplePos x="0" y="0"/>
               <wp:positionH relativeFrom="margin">
                 <wp:posOffset>2347595</wp:posOffset>
@@ -12950,7 +13884,7 @@
         <w:lang w:eastAsia="es-MX"/>
       </w:rPr>
       <w:drawing>
-        <wp:anchor distT="0" distB="0" distL="114300" distR="114300" simplePos="0" relativeHeight="251666432" behindDoc="0" locked="0" layoutInCell="1" allowOverlap="1" wp14:anchorId="2A76E21B" wp14:editId="2DCCFF46">
+        <wp:anchor distT="0" distB="0" distL="114300" distR="114300" simplePos="0" relativeHeight="251666432" behindDoc="0" locked="0" layoutInCell="1" allowOverlap="1" wp14:anchorId="6400ADC5" wp14:editId="6400ADC6">
           <wp:simplePos x="0" y="0"/>
           <wp:positionH relativeFrom="column">
             <wp:posOffset>7345045</wp:posOffset>
@@ -13019,7 +13953,7 @@
         <w:lang w:eastAsia="es-MX"/>
       </w:rPr>
       <w:drawing>
-        <wp:anchor distT="0" distB="0" distL="114300" distR="114300" simplePos="0" relativeHeight="251667456" behindDoc="0" locked="0" layoutInCell="1" allowOverlap="1" wp14:anchorId="769F9029" wp14:editId="626A7E29">
+        <wp:anchor distT="0" distB="0" distL="114300" distR="114300" simplePos="0" relativeHeight="251667456" behindDoc="0" locked="0" layoutInCell="1" allowOverlap="1" wp14:anchorId="6400ADC7" wp14:editId="6400ADC8">
           <wp:simplePos x="0" y="0"/>
           <wp:positionH relativeFrom="column">
             <wp:posOffset>-645160</wp:posOffset>
@@ -13094,7 +14028,7 @@
 </file>
 
 <file path=word/numbering.xml><?xml version="1.0" encoding="utf-8"?>
-<w:numbering xmlns:wpc="http://schemas.microsoft.com/office/word/2010/wordprocessingCanvas" xmlns:mc="http://schemas.openxmlformats.org/markup-compatibility/2006" xmlns:o="urn:schemas-microsoft-com:office:office" xmlns:r="http://schemas.openxmlformats.org/officeDocument/2006/relationships" xmlns:m="http://schemas.openxmlformats.org/officeDocument/2006/math" xmlns:v="urn:schemas-microsoft-com:vml" xmlns:wp14="http://schemas.microsoft.com/office/word/2010/wordprocessingDrawing" xmlns:wp="http://schemas.openxmlformats.org/drawingml/2006/wordprocessingDrawing" xmlns:w10="urn:schemas-microsoft-com:office:word" xmlns:w="http://schemas.openxmlformats.org/wordprocessingml/2006/main" xmlns:w14="http://schemas.microsoft.com/office/word/2010/wordml" xmlns:w15="http://schemas.microsoft.com/office/word/2012/wordml" xmlns:wpg="http://schemas.microsoft.com/office/word/2010/wordprocessingGroup" xmlns:wpi="http://schemas.microsoft.com/office/word/2010/wordprocessingInk" xmlns:wne="http://schemas.microsoft.com/office/word/2006/wordml" xmlns:wps="http://schemas.microsoft.com/office/word/2010/wordprocessingShape" mc:Ignorable="w14 w15 wp14">
+<w:numbering xmlns:wpc="http://schemas.microsoft.com/office/word/2010/wordprocessingCanvas" xmlns:cx="http://schemas.microsoft.com/office/drawing/2014/chartex" xmlns:cx1="http://schemas.microsoft.com/office/drawing/2015/9/8/chartex" xmlns:cx2="http://schemas.microsoft.com/office/drawing/2015/10/21/chartex" xmlns:cx3="http://schemas.microsoft.com/office/drawing/2016/5/9/chartex" xmlns:cx4="http://schemas.microsoft.com/office/drawing/2016/5/10/chartex" xmlns:cx5="http://schemas.microsoft.com/office/drawing/2016/5/11/chartex" xmlns:cx6="http://schemas.microsoft.com/office/drawing/2016/5/12/chartex" xmlns:cx7="http://schemas.microsoft.com/office/drawing/2016/5/13/chartex" xmlns:cx8="http://schemas.microsoft.com/office/drawing/2016/5/14/chartex" xmlns:mc="http://schemas.openxmlformats.org/markup-compatibility/2006" xmlns:aink="http://schemas.microsoft.com/office/drawing/2016/ink" xmlns:am3d="http://schemas.microsoft.com/office/drawing/2017/model3d" xmlns:o="urn:schemas-microsoft-com:office:office" xmlns:r="http://schemas.openxmlformats.org/officeDocument/2006/relationships" xmlns:m="http://schemas.openxmlformats.org/officeDocument/2006/math" xmlns:v="urn:schemas-microsoft-com:vml" xmlns:wp14="http://schemas.microsoft.com/office/word/2010/wordprocessingDrawing" xmlns:wp="http://schemas.openxmlformats.org/drawingml/2006/wordprocessingDrawing" xmlns:w10="urn:schemas-microsoft-com:office:word" xmlns:w="http://schemas.openxmlformats.org/wordprocessingml/2006/main" xmlns:w14="http://schemas.microsoft.com/office/word/2010/wordml" xmlns:w15="http://schemas.microsoft.com/office/word/2012/wordml" xmlns:w16cid="http://schemas.microsoft.com/office/word/2016/wordml/cid" xmlns:w16se="http://schemas.microsoft.com/office/word/2015/wordml/symex" xmlns:wpg="http://schemas.microsoft.com/office/word/2010/wordprocessingGroup" xmlns:wpi="http://schemas.microsoft.com/office/word/2010/wordprocessingInk" xmlns:wne="http://schemas.microsoft.com/office/word/2006/wordml" xmlns:wps="http://schemas.microsoft.com/office/word/2010/wordprocessingShape" mc:Ignorable="w14 w15 w16se w16cid wp14">
   <w:abstractNum w:abstractNumId="0" w15:restartNumberingAfterBreak="0">
     <w:nsid w:val="11D125AE"/>
     <w:multiLevelType w:val="hybridMultilevel"/>
@@ -13768,7 +14702,7 @@
 </file>
 
 <file path=word/styles.xml><?xml version="1.0" encoding="utf-8"?>
-<w:styles xmlns:mc="http://schemas.openxmlformats.org/markup-compatibility/2006" xmlns:r="http://schemas.openxmlformats.org/officeDocument/2006/relationships" xmlns:w="http://schemas.openxmlformats.org/wordprocessingml/2006/main" xmlns:w14="http://schemas.microsoft.com/office/word/2010/wordml" xmlns:w15="http://schemas.microsoft.com/office/word/2012/wordml" mc:Ignorable="w14 w15">
+<w:styles xmlns:mc="http://schemas.openxmlformats.org/markup-compatibility/2006" xmlns:r="http://schemas.openxmlformats.org/officeDocument/2006/relationships" xmlns:w="http://schemas.openxmlformats.org/wordprocessingml/2006/main" xmlns:w14="http://schemas.microsoft.com/office/word/2010/wordml" xmlns:w15="http://schemas.microsoft.com/office/word/2012/wordml" xmlns:w16cid="http://schemas.microsoft.com/office/word/2016/wordml/cid" xmlns:w16se="http://schemas.microsoft.com/office/word/2015/wordml/symex" mc:Ignorable="w14 w15 w16se w16cid">
   <w:docDefaults>
     <w:rPrDefault>
       <w:rPr>
@@ -13784,7 +14718,7 @@
       </w:pPr>
     </w:pPrDefault>
   </w:docDefaults>
-  <w:latentStyles w:defLockedState="0" w:defUIPriority="99" w:defSemiHidden="0" w:defUnhideWhenUsed="0" w:defQFormat="0" w:count="371">
+  <w:latentStyles w:defLockedState="0" w:defUIPriority="99" w:defSemiHidden="0" w:defUnhideWhenUsed="0" w:defQFormat="0" w:count="375">
     <w:lsdException w:name="Normal" w:uiPriority="0" w:qFormat="1"/>
     <w:lsdException w:name="heading 1" w:uiPriority="9" w:qFormat="1"/>
     <w:lsdException w:name="heading 2" w:semiHidden="1" w:uiPriority="9" w:unhideWhenUsed="1" w:qFormat="1"/>
@@ -13890,7 +14824,6 @@
     <w:lsdException w:name="HTML Sample" w:semiHidden="1" w:unhideWhenUsed="1"/>
     <w:lsdException w:name="HTML Typewriter" w:semiHidden="1" w:unhideWhenUsed="1"/>
     <w:lsdException w:name="HTML Variable" w:semiHidden="1" w:unhideWhenUsed="1"/>
-    <w:lsdException w:name="Normal Table" w:semiHidden="1" w:unhideWhenUsed="1"/>
     <w:lsdException w:name="annotation subject" w:semiHidden="1" w:unhideWhenUsed="1"/>
     <w:lsdException w:name="No List" w:semiHidden="1" w:unhideWhenUsed="1"/>
     <w:lsdException w:name="Outline List 1" w:semiHidden="1" w:unhideWhenUsed="1"/>
@@ -13934,10 +14867,8 @@
     <w:lsdException w:name="Table Elegant" w:semiHidden="1" w:unhideWhenUsed="1"/>
     <w:lsdException w:name="Table Professional" w:semiHidden="1" w:unhideWhenUsed="1"/>
     <w:lsdException w:name="Table Subtle 1" w:semiHidden="1" w:unhideWhenUsed="1"/>
-    <w:lsdException w:name="Table Subtle 2" w:semiHidden="1" w:unhideWhenUsed="1"/>
     <w:lsdException w:name="Table Web 1" w:semiHidden="1" w:unhideWhenUsed="1"/>
     <w:lsdException w:name="Table Web 2" w:semiHidden="1" w:unhideWhenUsed="1"/>
-    <w:lsdException w:name="Table Web 3" w:semiHidden="1" w:unhideWhenUsed="1"/>
     <w:lsdException w:name="Balloon Text" w:semiHidden="1" w:unhideWhenUsed="1"/>
     <w:lsdException w:name="Table Grid" w:uiPriority="39"/>
     <w:lsdException w:name="Table Theme" w:semiHidden="1" w:unhideWhenUsed="1"/>
@@ -14156,6 +15087,10 @@
     <w:lsdException w:name="List Table 5 Dark Accent 6" w:uiPriority="50"/>
     <w:lsdException w:name="List Table 6 Colorful Accent 6" w:uiPriority="51"/>
     <w:lsdException w:name="List Table 7 Colorful Accent 6" w:uiPriority="52"/>
+    <w:lsdException w:name="Mention" w:semiHidden="1" w:unhideWhenUsed="1"/>
+    <w:lsdException w:name="Smart Hyperlink" w:semiHidden="1" w:unhideWhenUsed="1"/>
+    <w:lsdException w:name="Hashtag" w:semiHidden="1" w:unhideWhenUsed="1"/>
+    <w:lsdException w:name="Unresolved Mention" w:semiHidden="1" w:unhideWhenUsed="1"/>
   </w:latentStyles>
   <w:style w:type="paragraph" w:default="1" w:styleId="Normal">
     <w:name w:val="Normal"/>
@@ -14261,6 +15196,36 @@
         <w:insideV w:val="single" w:sz="4" w:space="0" w:color="auto"/>
       </w:tblBorders>
     </w:tblPr>
+  </w:style>
+  <w:style w:type="paragraph" w:styleId="Textodeglobo">
+    <w:name w:val="Balloon Text"/>
+    <w:basedOn w:val="Normal"/>
+    <w:link w:val="TextodegloboCar"/>
+    <w:uiPriority w:val="99"/>
+    <w:semiHidden/>
+    <w:unhideWhenUsed/>
+    <w:rsid w:val="005B5DAD"/>
+    <w:pPr>
+      <w:spacing w:after="0" w:line="240" w:lineRule="auto"/>
+    </w:pPr>
+    <w:rPr>
+      <w:rFonts w:ascii="Segoe UI" w:hAnsi="Segoe UI" w:cs="Segoe UI"/>
+      <w:sz w:val="18"/>
+      <w:szCs w:val="18"/>
+    </w:rPr>
+  </w:style>
+  <w:style w:type="character" w:customStyle="1" w:styleId="TextodegloboCar">
+    <w:name w:val="Texto de globo Car"/>
+    <w:basedOn w:val="Fuentedeprrafopredeter"/>
+    <w:link w:val="Textodeglobo"/>
+    <w:uiPriority w:val="99"/>
+    <w:semiHidden/>
+    <w:rsid w:val="005B5DAD"/>
+    <w:rPr>
+      <w:rFonts w:ascii="Segoe UI" w:hAnsi="Segoe UI" w:cs="Segoe UI"/>
+      <w:sz w:val="18"/>
+      <w:szCs w:val="18"/>
+    </w:rPr>
   </w:style>
 </w:styles>
 </file>

</xml_diff>